<commit_message>
loaction to be treated filked added in card
</commit_message>
<xml_diff>
--- a/backend/controllers/test2.docx
+++ b/backend/controllers/test2.docx
@@ -75,43 +75,23 @@
                       <w:sz w:val="17"/>
                       <w:szCs w:val="17"/>
                     </w:rPr>
-                    <w:t xml:space="preserve"> Con. </w:t>
+                    <w:t xml:space="preserve"> Con. No.</w:t>
                   </w:r>
-                  <w:proofErr w:type="gramStart"/>
                   <w:r>
                     <w:rPr>
                       <w:rFonts w:ascii="Arial" w:eastAsia="Times New Roman" w:hAnsi="Arial" w:cs="Arial"/>
                       <w:sz w:val="17"/>
                       <w:szCs w:val="17"/>
                     </w:rPr>
-                    <w:t>No. :</w:t>
+                    <w:t xml:space="preserve">: </w:t>
                   </w:r>
-                  <w:proofErr w:type="gramEnd"/>
                   <w:r>
                     <w:rPr>
                       <w:rFonts w:ascii="Arial" w:eastAsia="Times New Roman" w:hAnsi="Arial" w:cs="Arial"/>
                       <w:sz w:val="17"/>
                       <w:szCs w:val="17"/>
                     </w:rPr>
-                    <w:t>{</w:t>
-                  </w:r>
-                  <w:proofErr w:type="spellStart"/>
-                  <w:r>
-                    <w:rPr>
-                      <w:rFonts w:ascii="Arial" w:eastAsia="Times New Roman" w:hAnsi="Arial" w:cs="Arial"/>
-                      <w:sz w:val="17"/>
-                      <w:szCs w:val="17"/>
-                    </w:rPr>
-                    <w:t>contractNo</w:t>
-                  </w:r>
-                  <w:proofErr w:type="spellEnd"/>
-                  <w:r>
-                    <w:rPr>
-                      <w:rFonts w:ascii="Arial" w:eastAsia="Times New Roman" w:hAnsi="Arial" w:cs="Arial"/>
-                      <w:sz w:val="17"/>
-                      <w:szCs w:val="17"/>
-                    </w:rPr>
-                    <w:t>}</w:t>
+                    <w:t>{contractNo}</w:t>
                   </w:r>
                   <w:r>
                     <w:rPr>
@@ -135,25 +115,7 @@
                       <w:sz w:val="17"/>
                       <w:szCs w:val="17"/>
                     </w:rPr>
-                    <w:t>-{card}({</w:t>
-                  </w:r>
-                  <w:proofErr w:type="spellStart"/>
-                  <w:r>
-                    <w:rPr>
-                      <w:rFonts w:ascii="Arial" w:eastAsia="Times New Roman" w:hAnsi="Arial" w:cs="Arial"/>
-                      <w:sz w:val="17"/>
-                      <w:szCs w:val="17"/>
-                    </w:rPr>
-                    <w:t>noCards</w:t>
-                  </w:r>
-                  <w:proofErr w:type="spellEnd"/>
-                  <w:r>
-                    <w:rPr>
-                      <w:rFonts w:ascii="Arial" w:eastAsia="Times New Roman" w:hAnsi="Arial" w:cs="Arial"/>
-                      <w:sz w:val="17"/>
-                      <w:szCs w:val="17"/>
-                    </w:rPr>
-                    <w:t>}</w:t>
+                    <w:t>-{card}({noCards}</w:t>
                   </w:r>
                   <w:r>
                     <w:rPr>
@@ -187,6 +149,14 @@
                       <w:szCs w:val="17"/>
                     </w:rPr>
                     <w:t> |</w:t>
+                  </w:r>
+                  <w:r>
+                    <w:rPr>
+                      <w:rFonts w:ascii="Arial" w:eastAsia="Times New Roman" w:hAnsi="Arial" w:cs="Arial"/>
+                      <w:sz w:val="17"/>
+                      <w:szCs w:val="17"/>
+                    </w:rPr>
+                    <w:t xml:space="preserve"> </w:t>
                   </w:r>
                   <w:r>
                     <w:rPr>
@@ -331,7 +301,6 @@
                                 </w:rPr>
                                 <w:t>NAME &amp;</w:t>
                               </w:r>
-                              <w:proofErr w:type="gramStart"/>
                               <w:r>
                                 <w:rPr>
                                   <w:rFonts w:ascii="Arial" w:eastAsia="Times New Roman" w:hAnsi="Arial" w:cs="Arial"/>
@@ -340,9 +309,18 @@
                                   <w:sz w:val="17"/>
                                   <w:szCs w:val="17"/>
                                 </w:rPr>
+                                <w:t xml:space="preserve"> </w:t>
+                              </w:r>
+                              <w:r>
+                                <w:rPr>
+                                  <w:rFonts w:ascii="Arial" w:eastAsia="Times New Roman" w:hAnsi="Arial" w:cs="Arial"/>
+                                  <w:b/>
+                                  <w:bCs/>
+                                  <w:sz w:val="17"/>
+                                  <w:szCs w:val="17"/>
+                                </w:rPr>
                                 <w:t>ADDRESS :</w:t>
                               </w:r>
-                              <w:proofErr w:type="gramEnd"/>
                             </w:p>
                             <w:tbl>
                               <w:tblPr>
@@ -405,43 +383,7 @@
                                         <w:sz w:val="17"/>
                                         <w:szCs w:val="17"/>
                                       </w:rPr>
-                                      <w:t xml:space="preserve">{IMAGE </w:t>
-                                    </w:r>
-                                    <w:proofErr w:type="spellStart"/>
-                                    <w:r>
-                                      <w:rPr>
-                                        <w:rFonts w:ascii="Arial" w:eastAsia="Times New Roman" w:hAnsi="Arial" w:cs="Arial"/>
-                                        <w:sz w:val="17"/>
-                                        <w:szCs w:val="17"/>
-                                      </w:rPr>
-                                      <w:t>qrCode</w:t>
-                                    </w:r>
-                                    <w:proofErr w:type="spellEnd"/>
-                                    <w:r>
-                                      <w:rPr>
-                                        <w:rFonts w:ascii="Arial" w:eastAsia="Times New Roman" w:hAnsi="Arial" w:cs="Arial"/>
-                                        <w:sz w:val="17"/>
-                                        <w:szCs w:val="17"/>
-                                      </w:rPr>
-                                      <w:t>(</w:t>
-                                    </w:r>
-                                    <w:proofErr w:type="spellStart"/>
-                                    <w:r>
-                                      <w:rPr>
-                                        <w:rFonts w:ascii="Arial" w:eastAsia="Times New Roman" w:hAnsi="Arial" w:cs="Arial"/>
-                                        <w:sz w:val="17"/>
-                                        <w:szCs w:val="17"/>
-                                      </w:rPr>
-                                      <w:t>url</w:t>
-                                    </w:r>
-                                    <w:proofErr w:type="spellEnd"/>
-                                    <w:r>
-                                      <w:rPr>
-                                        <w:rFonts w:ascii="Arial" w:eastAsia="Times New Roman" w:hAnsi="Arial" w:cs="Arial"/>
-                                        <w:sz w:val="17"/>
-                                        <w:szCs w:val="17"/>
-                                      </w:rPr>
-                                      <w:t>)}</w:t>
+                                      <w:t>{IMAGE qrCode(url)}</w:t>
                                     </w:r>
                                   </w:p>
                                 </w:tc>
@@ -695,27 +637,7 @@
                                         <w:sz w:val="17"/>
                                         <w:szCs w:val="17"/>
                                       </w:rPr>
-                                      <w:t>{</w:t>
-                                    </w:r>
-                                    <w:proofErr w:type="spellStart"/>
-                                    <w:r>
-                                      <w:rPr>
-                                        <w:rFonts w:ascii="Arial" w:eastAsia="Times New Roman" w:hAnsi="Arial" w:cs="Arial"/>
-                                        <w:color w:val="333333"/>
-                                        <w:sz w:val="17"/>
-                                        <w:szCs w:val="17"/>
-                                      </w:rPr>
-                                      <w:t>nearBy</w:t>
-                                    </w:r>
-                                    <w:proofErr w:type="spellEnd"/>
-                                    <w:r>
-                                      <w:rPr>
-                                        <w:rFonts w:ascii="Arial" w:eastAsia="Times New Roman" w:hAnsi="Arial" w:cs="Arial"/>
-                                        <w:color w:val="333333"/>
-                                        <w:sz w:val="17"/>
-                                        <w:szCs w:val="17"/>
-                                      </w:rPr>
-                                      <w:t>}</w:t>
+                                      <w:t>{nearBy}</w:t>
                                     </w:r>
                                   </w:p>
                                 </w:tc>
@@ -758,25 +680,7 @@
                                         <w:sz w:val="17"/>
                                         <w:szCs w:val="17"/>
                                       </w:rPr>
-                                      <w:t>{city} – {</w:t>
-                                    </w:r>
-                                    <w:proofErr w:type="spellStart"/>
-                                    <w:r>
-                                      <w:rPr>
-                                        <w:rFonts w:ascii="Arial" w:eastAsia="Times New Roman" w:hAnsi="Arial" w:cs="Arial"/>
-                                        <w:sz w:val="17"/>
-                                        <w:szCs w:val="17"/>
-                                      </w:rPr>
-                                      <w:t>pincode</w:t>
-                                    </w:r>
-                                    <w:proofErr w:type="spellEnd"/>
-                                    <w:r>
-                                      <w:rPr>
-                                        <w:rFonts w:ascii="Arial" w:eastAsia="Times New Roman" w:hAnsi="Arial" w:cs="Arial"/>
-                                        <w:sz w:val="17"/>
-                                        <w:szCs w:val="17"/>
-                                      </w:rPr>
-                                      <w:t>}</w:t>
+                                      <w:t>{city} – {pincode}</w:t>
                                     </w:r>
                                   </w:p>
                                 </w:tc>
@@ -955,7 +859,6 @@
                                 </w:rPr>
                                 <w:t xml:space="preserve">{FOR ship in </w:t>
                               </w:r>
-                              <w:proofErr w:type="spellStart"/>
                               <w:r>
                                 <w:rPr>
                                   <w:rFonts w:ascii="Arial" w:eastAsia="Times New Roman" w:hAnsi="Arial" w:cs="Arial"/>
@@ -963,17 +866,7 @@
                                   <w:sz w:val="17"/>
                                   <w:szCs w:val="17"/>
                                 </w:rPr>
-                                <w:t>shipToContact</w:t>
-                              </w:r>
-                              <w:proofErr w:type="spellEnd"/>
-                              <w:r>
-                                <w:rPr>
-                                  <w:rFonts w:ascii="Arial" w:eastAsia="Times New Roman" w:hAnsi="Arial" w:cs="Arial"/>
-                                  <w:color w:val="333333"/>
-                                  <w:sz w:val="17"/>
-                                  <w:szCs w:val="17"/>
-                                </w:rPr>
-                                <w:t>}</w:t>
+                                <w:t>shipToContact}</w:t>
                               </w:r>
                             </w:p>
                           </w:tc>
@@ -1019,27 +912,7 @@
                                   <w:sz w:val="17"/>
                                   <w:szCs w:val="17"/>
                                 </w:rPr>
-                                <w:t>{INS $</w:t>
-                              </w:r>
-                              <w:proofErr w:type="spellStart"/>
-                              <w:proofErr w:type="gramStart"/>
-                              <w:r>
-                                <w:rPr>
-                                  <w:rFonts w:ascii="Arial" w:eastAsia="Times New Roman" w:hAnsi="Arial" w:cs="Arial"/>
-                                  <w:sz w:val="17"/>
-                                  <w:szCs w:val="17"/>
-                                </w:rPr>
-                                <w:t>ship.contact</w:t>
-                              </w:r>
-                              <w:proofErr w:type="spellEnd"/>
-                              <w:proofErr w:type="gramEnd"/>
-                              <w:r>
-                                <w:rPr>
-                                  <w:rFonts w:ascii="Arial" w:eastAsia="Times New Roman" w:hAnsi="Arial" w:cs="Arial"/>
-                                  <w:sz w:val="17"/>
-                                  <w:szCs w:val="17"/>
-                                </w:rPr>
-                                <w:t>}</w:t>
+                                <w:t>{INS $ship.contact}</w:t>
                               </w:r>
                             </w:p>
                           </w:tc>
@@ -1061,27 +934,7 @@
                                   <w:sz w:val="17"/>
                                   <w:szCs w:val="17"/>
                                 </w:rPr>
-                                <w:t>{INS $</w:t>
-                              </w:r>
-                              <w:proofErr w:type="spellStart"/>
-                              <w:proofErr w:type="gramStart"/>
-                              <w:r>
-                                <w:rPr>
-                                  <w:rFonts w:ascii="Arial" w:eastAsia="Times New Roman" w:hAnsi="Arial" w:cs="Arial"/>
-                                  <w:sz w:val="17"/>
-                                  <w:szCs w:val="17"/>
-                                </w:rPr>
-                                <w:t>ship.email</w:t>
-                              </w:r>
-                              <w:proofErr w:type="spellEnd"/>
-                              <w:proofErr w:type="gramEnd"/>
-                              <w:r>
-                                <w:rPr>
-                                  <w:rFonts w:ascii="Arial" w:eastAsia="Times New Roman" w:hAnsi="Arial" w:cs="Arial"/>
-                                  <w:sz w:val="17"/>
-                                  <w:szCs w:val="17"/>
-                                </w:rPr>
-                                <w:t>}</w:t>
+                                <w:t>{INS $ship.email}</w:t>
                               </w:r>
                             </w:p>
                           </w:tc>
@@ -1300,9 +1153,8 @@
                             <w:sz w:val="17"/>
                             <w:szCs w:val="17"/>
                           </w:rPr>
-                          <w:t xml:space="preserve">SERVICE </w:t>
+                          <w:t>SERVICE FREQUENCY :</w:t>
                         </w:r>
-                        <w:proofErr w:type="gramStart"/>
                         <w:r>
                           <w:rPr>
                             <w:rFonts w:ascii="Arial" w:eastAsia="Times New Roman" w:hAnsi="Arial" w:cs="Arial"/>
@@ -1311,9 +1163,8 @@
                             <w:sz w:val="17"/>
                             <w:szCs w:val="17"/>
                           </w:rPr>
-                          <w:t>FREQUENCY :</w:t>
+                          <w:t xml:space="preserve"> </w:t>
                         </w:r>
-                        <w:proofErr w:type="gramEnd"/>
                         <w:r>
                           <w:rPr>
                             <w:rFonts w:ascii="Arial" w:eastAsia="Times New Roman" w:hAnsi="Arial" w:cs="Arial"/>
@@ -1345,8 +1196,8 @@
                           <w:tblLook w:val="04A0" w:firstRow="1" w:lastRow="0" w:firstColumn="1" w:lastColumn="0" w:noHBand="0" w:noVBand="1"/>
                         </w:tblPr>
                         <w:tblGrid>
-                          <w:gridCol w:w="4022"/>
-                          <w:gridCol w:w="2667"/>
+                          <w:gridCol w:w="3976"/>
+                          <w:gridCol w:w="2713"/>
                         </w:tblGrid>
                         <w:tr>
                           <w:trPr>
@@ -1374,20 +1225,8 @@
                                   <w:sz w:val="17"/>
                                   <w:szCs w:val="17"/>
                                 </w:rPr>
-                                <w:t xml:space="preserve">LOCATION TO BE </w:t>
-                              </w:r>
-                              <w:proofErr w:type="gramStart"/>
-                              <w:r>
-                                <w:rPr>
-                                  <w:rFonts w:ascii="Arial" w:eastAsia="Times New Roman" w:hAnsi="Arial" w:cs="Arial"/>
-                                  <w:b/>
-                                  <w:bCs/>
-                                  <w:sz w:val="17"/>
-                                  <w:szCs w:val="17"/>
-                                </w:rPr>
-                                <w:t>TREATED :</w:t>
-                              </w:r>
-                              <w:proofErr w:type="gramEnd"/>
+                                <w:t>LOCATION TO BE TREATED :</w:t>
+                              </w:r>
                             </w:p>
                           </w:tc>
                           <w:tc>
@@ -1405,7 +1244,6 @@
                                   <w:szCs w:val="17"/>
                                 </w:rPr>
                               </w:pPr>
-                              <w:proofErr w:type="gramStart"/>
                               <w:r>
                                 <w:rPr>
                                   <w:rFonts w:ascii="Arial" w:eastAsia="Times New Roman" w:hAnsi="Arial" w:cs="Arial"/>
@@ -1416,7 +1254,16 @@
                                 </w:rPr>
                                 <w:t>AREA :</w:t>
                               </w:r>
-                              <w:proofErr w:type="gramEnd"/>
+                              <w:r>
+                                <w:rPr>
+                                  <w:rFonts w:ascii="Arial" w:eastAsia="Times New Roman" w:hAnsi="Arial" w:cs="Arial"/>
+                                  <w:b/>
+                                  <w:bCs/>
+                                  <w:sz w:val="17"/>
+                                  <w:szCs w:val="17"/>
+                                </w:rPr>
+                                <w:t xml:space="preserve"> </w:t>
+                              </w:r>
                               <w:r>
                                 <w:rPr>
                                   <w:rFonts w:ascii="Arial" w:eastAsia="Times New Roman" w:hAnsi="Arial" w:cs="Arial"/>
@@ -1461,76 +1308,8 @@
                                   <w:sz w:val="17"/>
                                   <w:szCs w:val="17"/>
                                 </w:rPr>
-                                <w:t xml:space="preserve">As above </w:t>
-                              </w:r>
-                              <w:proofErr w:type="spellStart"/>
-                              <w:r>
-                                <w:rPr>
-                                  <w:rFonts w:ascii="Arial" w:eastAsia="Times New Roman" w:hAnsi="Arial" w:cs="Arial"/>
-                                  <w:sz w:val="17"/>
-                                  <w:szCs w:val="17"/>
-                                </w:rPr>
-                                <w:t>bldg</w:t>
-                              </w:r>
-                              <w:proofErr w:type="spellEnd"/>
-                              <w:r>
-                                <w:rPr>
-                                  <w:rFonts w:ascii="Arial" w:eastAsia="Times New Roman" w:hAnsi="Arial" w:cs="Arial"/>
-                                  <w:sz w:val="17"/>
-                                  <w:szCs w:val="17"/>
-                                </w:rPr>
-                                <w:t xml:space="preserve"> common area </w:t>
-                              </w:r>
-                              <w:proofErr w:type="spellStart"/>
-                              <w:r>
-                                <w:rPr>
-                                  <w:rFonts w:ascii="Arial" w:eastAsia="Times New Roman" w:hAnsi="Arial" w:cs="Arial"/>
-                                  <w:sz w:val="17"/>
-                                  <w:szCs w:val="17"/>
-                                </w:rPr>
-                                <w:t>i.</w:t>
-                              </w:r>
-                              <w:proofErr w:type="gramStart"/>
-                              <w:r>
-                                <w:rPr>
-                                  <w:rFonts w:ascii="Arial" w:eastAsia="Times New Roman" w:hAnsi="Arial" w:cs="Arial"/>
-                                  <w:sz w:val="17"/>
-                                  <w:szCs w:val="17"/>
-                                </w:rPr>
-                                <w:t>e.bldg</w:t>
-                              </w:r>
-                              <w:proofErr w:type="spellEnd"/>
-                              <w:proofErr w:type="gramEnd"/>
-                              <w:r>
-                                <w:rPr>
-                                  <w:rFonts w:ascii="Arial" w:eastAsia="Times New Roman" w:hAnsi="Arial" w:cs="Arial"/>
-                                  <w:sz w:val="17"/>
-                                  <w:szCs w:val="17"/>
-                                </w:rPr>
-                                <w:t xml:space="preserve"> surrounding, Garden area, Garbage area etc. </w:t>
-                              </w:r>
-                            </w:p>
-                          </w:tc>
-                        </w:tr>
-                        <w:tr>
-                          <w:trPr>
-                            <w:tblCellSpacing w:w="15" w:type="dxa"/>
-                          </w:trPr>
-                          <w:tc>
-                            <w:tcPr>
-                              <w:tcW w:w="0" w:type="auto"/>
-                              <w:gridSpan w:val="2"/>
-                              <w:vAlign w:val="center"/>
-                              <w:hideMark/>
-                            </w:tcPr>
-                            <w:p>
-                              <w:pPr>
-                                <w:rPr>
-                                  <w:rFonts w:ascii="Arial" w:eastAsia="Times New Roman" w:hAnsi="Arial" w:cs="Arial"/>
-                                  <w:sz w:val="17"/>
-                                  <w:szCs w:val="17"/>
-                                </w:rPr>
-                              </w:pPr>
+                                <w:t>{location}</w:t>
+                              </w:r>
                             </w:p>
                           </w:tc>
                         </w:tr>
@@ -1663,18 +1442,8 @@
                                   <w:sz w:val="17"/>
                                   <w:szCs w:val="17"/>
                                 </w:rPr>
-                                <w:t>{INS $</w:t>
-                              </w:r>
-                              <w:proofErr w:type="gramStart"/>
-                              <w:r>
-                                <w:rPr>
-                                  <w:rFonts w:ascii="Arial" w:eastAsia="Times New Roman" w:hAnsi="Arial" w:cs="Arial"/>
-                                  <w:sz w:val="17"/>
-                                  <w:szCs w:val="17"/>
-                                </w:rPr>
-                                <w:t>serv }</w:t>
-                              </w:r>
-                              <w:proofErr w:type="gramEnd"/>
+                                <w:t>{INS $serv }</w:t>
+                              </w:r>
                             </w:p>
                           </w:tc>
                           <w:tc>
@@ -1830,9 +1599,8 @@
                             <w:sz w:val="17"/>
                             <w:szCs w:val="17"/>
                           </w:rPr>
-                          <w:t xml:space="preserve">SERVICE </w:t>
+                          <w:t>SERVICE DUE :</w:t>
                         </w:r>
-                        <w:proofErr w:type="gramStart"/>
                         <w:r>
                           <w:rPr>
                             <w:rFonts w:ascii="Arial" w:eastAsia="Times New Roman" w:hAnsi="Arial" w:cs="Arial"/>
@@ -1841,9 +1609,8 @@
                             <w:sz w:val="17"/>
                             <w:szCs w:val="17"/>
                           </w:rPr>
-                          <w:t>DUE :</w:t>
+                          <w:t xml:space="preserve"> </w:t>
                         </w:r>
-                        <w:proofErr w:type="gramEnd"/>
                         <w:r>
                           <w:rPr>
                             <w:rFonts w:ascii="Arial" w:eastAsia="Times New Roman" w:hAnsi="Arial" w:cs="Arial"/>
@@ -1851,27 +1618,7 @@
                             <w:sz w:val="17"/>
                             <w:szCs w:val="17"/>
                           </w:rPr>
-                          <w:t>{</w:t>
-                        </w:r>
-                        <w:proofErr w:type="spellStart"/>
-                        <w:r>
-                          <w:rPr>
-                            <w:rFonts w:ascii="Arial" w:eastAsia="Times New Roman" w:hAnsi="Arial" w:cs="Arial"/>
-                            <w:color w:val="000000" w:themeColor="text1"/>
-                            <w:sz w:val="17"/>
-                            <w:szCs w:val="17"/>
-                          </w:rPr>
-                          <w:t>serviceDue</w:t>
-                        </w:r>
-                        <w:proofErr w:type="spellEnd"/>
-                        <w:r>
-                          <w:rPr>
-                            <w:rFonts w:ascii="Arial" w:eastAsia="Times New Roman" w:hAnsi="Arial" w:cs="Arial"/>
-                            <w:color w:val="000000" w:themeColor="text1"/>
-                            <w:sz w:val="17"/>
-                            <w:szCs w:val="17"/>
-                          </w:rPr>
-                          <w:t>}</w:t>
+                          <w:t>{serviceDue}</w:t>
                         </w:r>
                       </w:p>
                     </w:tc>
@@ -1901,9 +1648,8 @@
                             <w:sz w:val="17"/>
                             <w:szCs w:val="17"/>
                           </w:rPr>
-                          <w:t xml:space="preserve">BILLING </w:t>
+                          <w:t>BILLING FREQUENCY :</w:t>
                         </w:r>
-                        <w:proofErr w:type="gramStart"/>
                         <w:r>
                           <w:rPr>
                             <w:rFonts w:ascii="Arial" w:eastAsia="Times New Roman" w:hAnsi="Arial" w:cs="Arial"/>
@@ -1912,34 +1658,15 @@
                             <w:sz w:val="17"/>
                             <w:szCs w:val="17"/>
                           </w:rPr>
-                          <w:t>FREQUENCY :</w:t>
+                          <w:t xml:space="preserve"> </w:t>
                         </w:r>
-                        <w:proofErr w:type="gramEnd"/>
                         <w:r>
                           <w:rPr>
                             <w:rFonts w:ascii="Arial" w:eastAsia="Times New Roman" w:hAnsi="Arial" w:cs="Arial"/>
                             <w:sz w:val="17"/>
                             <w:szCs w:val="17"/>
                           </w:rPr>
-                          <w:t>{</w:t>
-                        </w:r>
-                        <w:proofErr w:type="spellStart"/>
-                        <w:r>
-                          <w:rPr>
-                            <w:rFonts w:ascii="Arial" w:eastAsia="Times New Roman" w:hAnsi="Arial" w:cs="Arial"/>
-                            <w:sz w:val="17"/>
-                            <w:szCs w:val="17"/>
-                          </w:rPr>
-                          <w:t>billingFrequency</w:t>
-                        </w:r>
-                        <w:proofErr w:type="spellEnd"/>
-                        <w:r>
-                          <w:rPr>
-                            <w:rFonts w:ascii="Arial" w:eastAsia="Times New Roman" w:hAnsi="Arial" w:cs="Arial"/>
-                            <w:sz w:val="17"/>
-                            <w:szCs w:val="17"/>
-                          </w:rPr>
-                          <w:t>}</w:t>
+                          <w:t>{billingFrequency}</w:t>
                         </w:r>
                       </w:p>
                     </w:tc>
@@ -1969,9 +1696,8 @@
                             <w:sz w:val="17"/>
                             <w:szCs w:val="17"/>
                           </w:rPr>
-                          <w:t xml:space="preserve">SPECIAL </w:t>
+                          <w:t>SPECIAL INST. :</w:t>
                         </w:r>
-                        <w:proofErr w:type="gramStart"/>
                         <w:r>
                           <w:rPr>
                             <w:rFonts w:ascii="Arial" w:eastAsia="Times New Roman" w:hAnsi="Arial" w:cs="Arial"/>
@@ -1980,9 +1706,8 @@
                             <w:sz w:val="17"/>
                             <w:szCs w:val="17"/>
                           </w:rPr>
-                          <w:t>INST. :</w:t>
+                          <w:t xml:space="preserve"> </w:t>
                         </w:r>
-                        <w:proofErr w:type="gramEnd"/>
                         <w:r>
                           <w:rPr>
                             <w:rFonts w:ascii="Arial" w:eastAsia="Times New Roman" w:hAnsi="Arial" w:cs="Arial"/>
@@ -1990,27 +1715,7 @@
                             <w:sz w:val="17"/>
                             <w:szCs w:val="17"/>
                           </w:rPr>
-                          <w:t>{</w:t>
-                        </w:r>
-                        <w:proofErr w:type="spellStart"/>
-                        <w:r>
-                          <w:rPr>
-                            <w:rFonts w:ascii="Arial" w:eastAsia="Times New Roman" w:hAnsi="Arial" w:cs="Arial"/>
-                            <w:bCs/>
-                            <w:sz w:val="17"/>
-                            <w:szCs w:val="17"/>
-                          </w:rPr>
-                          <w:t>specialInstruction</w:t>
-                        </w:r>
-                        <w:proofErr w:type="spellEnd"/>
-                        <w:r>
-                          <w:rPr>
-                            <w:rFonts w:ascii="Arial" w:eastAsia="Times New Roman" w:hAnsi="Arial" w:cs="Arial"/>
-                            <w:bCs/>
-                            <w:sz w:val="17"/>
-                            <w:szCs w:val="17"/>
-                          </w:rPr>
-                          <w:t>}</w:t>
+                          <w:t>{specialInstruction}</w:t>
                         </w:r>
                       </w:p>
                     </w:tc>

</xml_diff>

<commit_message>
shipt & bill contacts added
</commit_message>
<xml_diff>
--- a/backend/controllers/test2.docx
+++ b/backend/controllers/test2.docx
@@ -91,7 +91,25 @@
                       <w:sz w:val="17"/>
                       <w:szCs w:val="17"/>
                     </w:rPr>
-                    <w:t>{contractNo}</w:t>
+                    <w:t>{</w:t>
+                  </w:r>
+                  <w:proofErr w:type="spellStart"/>
+                  <w:r>
+                    <w:rPr>
+                      <w:rFonts w:ascii="Arial" w:eastAsia="Times New Roman" w:hAnsi="Arial" w:cs="Arial"/>
+                      <w:sz w:val="17"/>
+                      <w:szCs w:val="17"/>
+                    </w:rPr>
+                    <w:t>contractNo</w:t>
+                  </w:r>
+                  <w:proofErr w:type="spellEnd"/>
+                  <w:r>
+                    <w:rPr>
+                      <w:rFonts w:ascii="Arial" w:eastAsia="Times New Roman" w:hAnsi="Arial" w:cs="Arial"/>
+                      <w:sz w:val="17"/>
+                      <w:szCs w:val="17"/>
+                    </w:rPr>
+                    <w:t>}</w:t>
                   </w:r>
                   <w:r>
                     <w:rPr>
@@ -115,7 +133,25 @@
                       <w:sz w:val="17"/>
                       <w:szCs w:val="17"/>
                     </w:rPr>
-                    <w:t>-{card}({noCards}</w:t>
+                    <w:t>-{card}({</w:t>
+                  </w:r>
+                  <w:proofErr w:type="spellStart"/>
+                  <w:r>
+                    <w:rPr>
+                      <w:rFonts w:ascii="Arial" w:eastAsia="Times New Roman" w:hAnsi="Arial" w:cs="Arial"/>
+                      <w:sz w:val="17"/>
+                      <w:szCs w:val="17"/>
+                    </w:rPr>
+                    <w:t>noCards</w:t>
+                  </w:r>
+                  <w:proofErr w:type="spellEnd"/>
+                  <w:r>
+                    <w:rPr>
+                      <w:rFonts w:ascii="Arial" w:eastAsia="Times New Roman" w:hAnsi="Arial" w:cs="Arial"/>
+                      <w:sz w:val="17"/>
+                      <w:szCs w:val="17"/>
+                    </w:rPr>
+                    <w:t>}</w:t>
                   </w:r>
                   <w:r>
                     <w:rPr>
@@ -383,7 +419,43 @@
                                         <w:sz w:val="17"/>
                                         <w:szCs w:val="17"/>
                                       </w:rPr>
-                                      <w:t>{IMAGE qrCode(url)}</w:t>
+                                      <w:t xml:space="preserve">{IMAGE </w:t>
+                                    </w:r>
+                                    <w:proofErr w:type="spellStart"/>
+                                    <w:r>
+                                      <w:rPr>
+                                        <w:rFonts w:ascii="Arial" w:eastAsia="Times New Roman" w:hAnsi="Arial" w:cs="Arial"/>
+                                        <w:sz w:val="17"/>
+                                        <w:szCs w:val="17"/>
+                                      </w:rPr>
+                                      <w:t>qrCode</w:t>
+                                    </w:r>
+                                    <w:proofErr w:type="spellEnd"/>
+                                    <w:r>
+                                      <w:rPr>
+                                        <w:rFonts w:ascii="Arial" w:eastAsia="Times New Roman" w:hAnsi="Arial" w:cs="Arial"/>
+                                        <w:sz w:val="17"/>
+                                        <w:szCs w:val="17"/>
+                                      </w:rPr>
+                                      <w:t>(</w:t>
+                                    </w:r>
+                                    <w:proofErr w:type="spellStart"/>
+                                    <w:r>
+                                      <w:rPr>
+                                        <w:rFonts w:ascii="Arial" w:eastAsia="Times New Roman" w:hAnsi="Arial" w:cs="Arial"/>
+                                        <w:sz w:val="17"/>
+                                        <w:szCs w:val="17"/>
+                                      </w:rPr>
+                                      <w:t>url</w:t>
+                                    </w:r>
+                                    <w:proofErr w:type="spellEnd"/>
+                                    <w:r>
+                                      <w:rPr>
+                                        <w:rFonts w:ascii="Arial" w:eastAsia="Times New Roman" w:hAnsi="Arial" w:cs="Arial"/>
+                                        <w:sz w:val="17"/>
+                                        <w:szCs w:val="17"/>
+                                      </w:rPr>
+                                      <w:t>)}</w:t>
                                     </w:r>
                                   </w:p>
                                 </w:tc>
@@ -637,7 +709,27 @@
                                         <w:sz w:val="17"/>
                                         <w:szCs w:val="17"/>
                                       </w:rPr>
-                                      <w:t>{nearBy}</w:t>
+                                      <w:t>{</w:t>
+                                    </w:r>
+                                    <w:proofErr w:type="spellStart"/>
+                                    <w:r>
+                                      <w:rPr>
+                                        <w:rFonts w:ascii="Arial" w:eastAsia="Times New Roman" w:hAnsi="Arial" w:cs="Arial"/>
+                                        <w:color w:val="333333"/>
+                                        <w:sz w:val="17"/>
+                                        <w:szCs w:val="17"/>
+                                      </w:rPr>
+                                      <w:t>nearBy</w:t>
+                                    </w:r>
+                                    <w:proofErr w:type="spellEnd"/>
+                                    <w:r>
+                                      <w:rPr>
+                                        <w:rFonts w:ascii="Arial" w:eastAsia="Times New Roman" w:hAnsi="Arial" w:cs="Arial"/>
+                                        <w:color w:val="333333"/>
+                                        <w:sz w:val="17"/>
+                                        <w:szCs w:val="17"/>
+                                      </w:rPr>
+                                      <w:t>}</w:t>
                                     </w:r>
                                   </w:p>
                                 </w:tc>
@@ -680,7 +772,25 @@
                                         <w:sz w:val="17"/>
                                         <w:szCs w:val="17"/>
                                       </w:rPr>
-                                      <w:t>{city} – {pincode}</w:t>
+                                      <w:t>{city} – {</w:t>
+                                    </w:r>
+                                    <w:proofErr w:type="spellStart"/>
+                                    <w:r>
+                                      <w:rPr>
+                                        <w:rFonts w:ascii="Arial" w:eastAsia="Times New Roman" w:hAnsi="Arial" w:cs="Arial"/>
+                                        <w:sz w:val="17"/>
+                                        <w:szCs w:val="17"/>
+                                      </w:rPr>
+                                      <w:t>pincode</w:t>
+                                    </w:r>
+                                    <w:proofErr w:type="spellEnd"/>
+                                    <w:r>
+                                      <w:rPr>
+                                        <w:rFonts w:ascii="Arial" w:eastAsia="Times New Roman" w:hAnsi="Arial" w:cs="Arial"/>
+                                        <w:sz w:val="17"/>
+                                        <w:szCs w:val="17"/>
+                                      </w:rPr>
+                                      <w:t>}</w:t>
                                     </w:r>
                                   </w:p>
                                 </w:tc>
@@ -859,6 +969,7 @@
                                 </w:rPr>
                                 <w:t xml:space="preserve">{FOR ship in </w:t>
                               </w:r>
+                              <w:proofErr w:type="spellStart"/>
                               <w:r>
                                 <w:rPr>
                                   <w:rFonts w:ascii="Arial" w:eastAsia="Times New Roman" w:hAnsi="Arial" w:cs="Arial"/>
@@ -866,7 +977,17 @@
                                   <w:sz w:val="17"/>
                                   <w:szCs w:val="17"/>
                                 </w:rPr>
-                                <w:t>shipToContact}</w:t>
+                                <w:t>shipToContact</w:t>
+                              </w:r>
+                              <w:proofErr w:type="spellEnd"/>
+                              <w:r>
+                                <w:rPr>
+                                  <w:rFonts w:ascii="Arial" w:eastAsia="Times New Roman" w:hAnsi="Arial" w:cs="Arial"/>
+                                  <w:color w:val="333333"/>
+                                  <w:sz w:val="17"/>
+                                  <w:szCs w:val="17"/>
+                                </w:rPr>
+                                <w:t>}</w:t>
                               </w:r>
                             </w:p>
                           </w:tc>
@@ -912,7 +1033,25 @@
                                   <w:sz w:val="17"/>
                                   <w:szCs w:val="17"/>
                                 </w:rPr>
-                                <w:t>{INS $ship.contact}</w:t>
+                                <w:t>{INS $</w:t>
+                              </w:r>
+                              <w:proofErr w:type="spellStart"/>
+                              <w:r>
+                                <w:rPr>
+                                  <w:rFonts w:ascii="Arial" w:eastAsia="Times New Roman" w:hAnsi="Arial" w:cs="Arial"/>
+                                  <w:sz w:val="17"/>
+                                  <w:szCs w:val="17"/>
+                                </w:rPr>
+                                <w:t>ship.contact</w:t>
+                              </w:r>
+                              <w:proofErr w:type="spellEnd"/>
+                              <w:r>
+                                <w:rPr>
+                                  <w:rFonts w:ascii="Arial" w:eastAsia="Times New Roman" w:hAnsi="Arial" w:cs="Arial"/>
+                                  <w:sz w:val="17"/>
+                                  <w:szCs w:val="17"/>
+                                </w:rPr>
+                                <w:t>}</w:t>
                               </w:r>
                             </w:p>
                           </w:tc>
@@ -934,7 +1073,25 @@
                                   <w:sz w:val="17"/>
                                   <w:szCs w:val="17"/>
                                 </w:rPr>
-                                <w:t>{INS $ship.email}</w:t>
+                                <w:t>{INS $</w:t>
+                              </w:r>
+                              <w:proofErr w:type="spellStart"/>
+                              <w:r>
+                                <w:rPr>
+                                  <w:rFonts w:ascii="Arial" w:eastAsia="Times New Roman" w:hAnsi="Arial" w:cs="Arial"/>
+                                  <w:sz w:val="17"/>
+                                  <w:szCs w:val="17"/>
+                                </w:rPr>
+                                <w:t>ship.email</w:t>
+                              </w:r>
+                              <w:proofErr w:type="spellEnd"/>
+                              <w:r>
+                                <w:rPr>
+                                  <w:rFonts w:ascii="Arial" w:eastAsia="Times New Roman" w:hAnsi="Arial" w:cs="Arial"/>
+                                  <w:sz w:val="17"/>
+                                  <w:szCs w:val="17"/>
+                                </w:rPr>
+                                <w:t>}</w:t>
                               </w:r>
                             </w:p>
                           </w:tc>
@@ -977,50 +1134,6 @@
                                 </w:rPr>
                                 <w:t xml:space="preserve"> ship}</w:t>
                               </w:r>
-                            </w:p>
-                          </w:tc>
-                        </w:tr>
-                        <w:tr>
-                          <w:tc>
-                            <w:tcPr>
-                              <w:tcW w:w="1415" w:type="pct"/>
-                            </w:tcPr>
-                            <w:p>
-                              <w:pPr>
-                                <w:rPr>
-                                  <w:rFonts w:ascii="Arial" w:eastAsia="Times New Roman" w:hAnsi="Arial" w:cs="Arial"/>
-                                  <w:sz w:val="17"/>
-                                  <w:szCs w:val="17"/>
-                                </w:rPr>
-                              </w:pPr>
-                            </w:p>
-                          </w:tc>
-                          <w:tc>
-                            <w:tcPr>
-                              <w:tcW w:w="1274" w:type="pct"/>
-                            </w:tcPr>
-                            <w:p>
-                              <w:pPr>
-                                <w:rPr>
-                                  <w:rFonts w:ascii="Arial" w:eastAsia="Times New Roman" w:hAnsi="Arial" w:cs="Arial"/>
-                                  <w:sz w:val="17"/>
-                                  <w:szCs w:val="17"/>
-                                </w:rPr>
-                              </w:pPr>
-                            </w:p>
-                          </w:tc>
-                          <w:tc>
-                            <w:tcPr>
-                              <w:tcW w:w="2311" w:type="pct"/>
-                            </w:tcPr>
-                            <w:p>
-                              <w:pPr>
-                                <w:rPr>
-                                  <w:rFonts w:ascii="Arial" w:eastAsia="Times New Roman" w:hAnsi="Arial" w:cs="Arial"/>
-                                  <w:sz w:val="17"/>
-                                  <w:szCs w:val="17"/>
-                                </w:rPr>
-                              </w:pPr>
                             </w:p>
                           </w:tc>
                         </w:tr>
@@ -1618,7 +1731,27 @@
                             <w:sz w:val="17"/>
                             <w:szCs w:val="17"/>
                           </w:rPr>
-                          <w:t>{serviceDue}</w:t>
+                          <w:t>{</w:t>
+                        </w:r>
+                        <w:proofErr w:type="spellStart"/>
+                        <w:r>
+                          <w:rPr>
+                            <w:rFonts w:ascii="Arial" w:eastAsia="Times New Roman" w:hAnsi="Arial" w:cs="Arial"/>
+                            <w:color w:val="000000" w:themeColor="text1"/>
+                            <w:sz w:val="17"/>
+                            <w:szCs w:val="17"/>
+                          </w:rPr>
+                          <w:t>serviceDue</w:t>
+                        </w:r>
+                        <w:proofErr w:type="spellEnd"/>
+                        <w:r>
+                          <w:rPr>
+                            <w:rFonts w:ascii="Arial" w:eastAsia="Times New Roman" w:hAnsi="Arial" w:cs="Arial"/>
+                            <w:color w:val="000000" w:themeColor="text1"/>
+                            <w:sz w:val="17"/>
+                            <w:szCs w:val="17"/>
+                          </w:rPr>
+                          <w:t>}</w:t>
                         </w:r>
                       </w:p>
                     </w:tc>
@@ -1666,7 +1799,25 @@
                             <w:sz w:val="17"/>
                             <w:szCs w:val="17"/>
                           </w:rPr>
-                          <w:t>{billingFrequency}</w:t>
+                          <w:t>{</w:t>
+                        </w:r>
+                        <w:proofErr w:type="spellStart"/>
+                        <w:r>
+                          <w:rPr>
+                            <w:rFonts w:ascii="Arial" w:eastAsia="Times New Roman" w:hAnsi="Arial" w:cs="Arial"/>
+                            <w:sz w:val="17"/>
+                            <w:szCs w:val="17"/>
+                          </w:rPr>
+                          <w:t>billingFrequency</w:t>
+                        </w:r>
+                        <w:proofErr w:type="spellEnd"/>
+                        <w:r>
+                          <w:rPr>
+                            <w:rFonts w:ascii="Arial" w:eastAsia="Times New Roman" w:hAnsi="Arial" w:cs="Arial"/>
+                            <w:sz w:val="17"/>
+                            <w:szCs w:val="17"/>
+                          </w:rPr>
+                          <w:t>}</w:t>
                         </w:r>
                       </w:p>
                     </w:tc>
@@ -1715,7 +1866,27 @@
                             <w:sz w:val="17"/>
                             <w:szCs w:val="17"/>
                           </w:rPr>
-                          <w:t>{specialInstruction}</w:t>
+                          <w:t>{</w:t>
+                        </w:r>
+                        <w:proofErr w:type="spellStart"/>
+                        <w:r>
+                          <w:rPr>
+                            <w:rFonts w:ascii="Arial" w:eastAsia="Times New Roman" w:hAnsi="Arial" w:cs="Arial"/>
+                            <w:bCs/>
+                            <w:sz w:val="17"/>
+                            <w:szCs w:val="17"/>
+                          </w:rPr>
+                          <w:t>specialInstruction</w:t>
+                        </w:r>
+                        <w:proofErr w:type="spellEnd"/>
+                        <w:r>
+                          <w:rPr>
+                            <w:rFonts w:ascii="Arial" w:eastAsia="Times New Roman" w:hAnsi="Arial" w:cs="Arial"/>
+                            <w:bCs/>
+                            <w:sz w:val="17"/>
+                            <w:szCs w:val="17"/>
+                          </w:rPr>
+                          <w:t>}</w:t>
                         </w:r>
                       </w:p>
                     </w:tc>

</xml_diff>

<commit_message>
chnages in test docs
</commit_message>
<xml_diff>
--- a/backend/controllers/test2.docx
+++ b/backend/controllers/test2.docx
@@ -851,6 +851,7 @@
                   </w:tr>
                   <w:tr>
                     <w:trPr>
+                      <w:trHeight w:val="714"/>
                       <w:tblCellSpacing w:w="0" w:type="dxa"/>
                     </w:trPr>
                     <w:tc>
@@ -1137,6 +1138,50 @@
                             </w:p>
                           </w:tc>
                         </w:tr>
+                        <w:tr>
+                          <w:tc>
+                            <w:tcPr>
+                              <w:tcW w:w="1415" w:type="pct"/>
+                            </w:tcPr>
+                            <w:p>
+                              <w:pPr>
+                                <w:rPr>
+                                  <w:rFonts w:ascii="Arial" w:eastAsia="Times New Roman" w:hAnsi="Arial" w:cs="Arial"/>
+                                  <w:sz w:val="17"/>
+                                  <w:szCs w:val="17"/>
+                                </w:rPr>
+                              </w:pPr>
+                            </w:p>
+                          </w:tc>
+                          <w:tc>
+                            <w:tcPr>
+                              <w:tcW w:w="1274" w:type="pct"/>
+                            </w:tcPr>
+                            <w:p>
+                              <w:pPr>
+                                <w:rPr>
+                                  <w:rFonts w:ascii="Arial" w:eastAsia="Times New Roman" w:hAnsi="Arial" w:cs="Arial"/>
+                                  <w:sz w:val="17"/>
+                                  <w:szCs w:val="17"/>
+                                </w:rPr>
+                              </w:pPr>
+                            </w:p>
+                          </w:tc>
+                          <w:tc>
+                            <w:tcPr>
+                              <w:tcW w:w="2311" w:type="pct"/>
+                            </w:tcPr>
+                            <w:p>
+                              <w:pPr>
+                                <w:rPr>
+                                  <w:rFonts w:ascii="Arial" w:eastAsia="Times New Roman" w:hAnsi="Arial" w:cs="Arial"/>
+                                  <w:sz w:val="17"/>
+                                  <w:szCs w:val="17"/>
+                                </w:rPr>
+                              </w:pPr>
+                            </w:p>
+                          </w:tc>
+                        </w:tr>
                       </w:tbl>
                       <w:p>
                         <w:pPr>
@@ -1186,14 +1231,6 @@
                             <w:szCs w:val="17"/>
                           </w:rPr>
                         </w:pPr>
-                        <w:r>
-                          <w:rPr>
-                            <w:rFonts w:ascii="Arial" w:eastAsia="Times New Roman" w:hAnsi="Arial" w:cs="Arial"/>
-                            <w:sz w:val="17"/>
-                            <w:szCs w:val="17"/>
-                          </w:rPr>
-                          <w:t xml:space="preserve">  </w:t>
-                        </w:r>
                       </w:p>
                     </w:tc>
                   </w:tr>
@@ -1906,6 +1943,37 @@
           </w:tbl>
           <w:p>
             <w:pPr>
+              <w:rPr>
+                <w:rFonts w:ascii="Arial" w:eastAsia="Times New Roman" w:hAnsi="Arial" w:cs="Arial"/>
+                <w:sz w:val="17"/>
+                <w:szCs w:val="17"/>
+              </w:rPr>
+            </w:pPr>
+          </w:p>
+        </w:tc>
+      </w:tr>
+      <w:tr>
+        <w:trPr>
+          <w:tblCellSpacing w:w="15" w:type="dxa"/>
+        </w:trPr>
+        <w:tc>
+          <w:tcPr>
+            <w:tcW w:w="0" w:type="auto"/>
+            <w:vAlign w:val="center"/>
+          </w:tcPr>
+          <w:p>
+            <w:pPr>
+              <w:jc w:val="center"/>
+              <w:rPr>
+                <w:rFonts w:ascii="Arial" w:eastAsia="Times New Roman" w:hAnsi="Arial" w:cs="Arial"/>
+                <w:sz w:val="17"/>
+                <w:szCs w:val="17"/>
+              </w:rPr>
+            </w:pPr>
+          </w:p>
+          <w:p>
+            <w:pPr>
+              <w:jc w:val="center"/>
               <w:rPr>
                 <w:rFonts w:ascii="Arial" w:eastAsia="Times New Roman" w:hAnsi="Arial" w:cs="Arial"/>
                 <w:sz w:val="17"/>

</xml_diff>

<commit_message>
time filed changes in test documnets
</commit_message>
<xml_diff>
--- a/backend/controllers/test2.docx
+++ b/backend/controllers/test2.docx
@@ -1,6 +1,6 @@
 
 <file path=word/document.xml><?xml version="1.0" encoding="utf-8"?>
-<w:document xmlns:wpc="http://schemas.microsoft.com/office/word/2010/wordprocessingCanvas" xmlns:cx="http://schemas.microsoft.com/office/drawing/2014/chartex" xmlns:cx1="http://schemas.microsoft.com/office/drawing/2015/9/8/chartex" xmlns:mc="http://schemas.openxmlformats.org/markup-compatibility/2006" xmlns:o="urn:schemas-microsoft-com:office:office" xmlns:r="http://schemas.openxmlformats.org/officeDocument/2006/relationships" xmlns:m="http://schemas.openxmlformats.org/officeDocument/2006/math" xmlns:v="urn:schemas-microsoft-com:vml" xmlns:wp14="http://schemas.microsoft.com/office/word/2010/wordprocessingDrawing" xmlns:wp="http://schemas.openxmlformats.org/drawingml/2006/wordprocessingDrawing" xmlns:w10="urn:schemas-microsoft-com:office:word" xmlns:w="http://schemas.openxmlformats.org/wordprocessingml/2006/main" xmlns:w14="http://schemas.microsoft.com/office/word/2010/wordml" xmlns:w15="http://schemas.microsoft.com/office/word/2012/wordml" xmlns:w16se="http://schemas.microsoft.com/office/word/2015/wordml/symex" xmlns:wpg="http://schemas.microsoft.com/office/word/2010/wordprocessingGroup" xmlns:wpi="http://schemas.microsoft.com/office/word/2010/wordprocessingInk" xmlns:wne="http://schemas.microsoft.com/office/word/2006/wordml" xmlns:wps="http://schemas.microsoft.com/office/word/2010/wordprocessingShape" mc:Ignorable="w14 w15 w16se wp14">
+<w:document xmlns:wpc="http://schemas.microsoft.com/office/word/2010/wordprocessingCanvas" xmlns:cx="http://schemas.microsoft.com/office/drawing/2014/chartex" xmlns:cx1="http://schemas.microsoft.com/office/drawing/2015/9/8/chartex" xmlns:cx2="http://schemas.microsoft.com/office/drawing/2015/10/21/chartex" xmlns:cx3="http://schemas.microsoft.com/office/drawing/2016/5/9/chartex" xmlns:cx4="http://schemas.microsoft.com/office/drawing/2016/5/10/chartex" xmlns:cx5="http://schemas.microsoft.com/office/drawing/2016/5/11/chartex" xmlns:cx6="http://schemas.microsoft.com/office/drawing/2016/5/12/chartex" xmlns:cx7="http://schemas.microsoft.com/office/drawing/2016/5/13/chartex" xmlns:cx8="http://schemas.microsoft.com/office/drawing/2016/5/14/chartex" xmlns:mc="http://schemas.openxmlformats.org/markup-compatibility/2006" xmlns:aink="http://schemas.microsoft.com/office/drawing/2016/ink" xmlns:am3d="http://schemas.microsoft.com/office/drawing/2017/model3d" xmlns:o="urn:schemas-microsoft-com:office:office" xmlns:r="http://schemas.openxmlformats.org/officeDocument/2006/relationships" xmlns:m="http://schemas.openxmlformats.org/officeDocument/2006/math" xmlns:v="urn:schemas-microsoft-com:vml" xmlns:wp14="http://schemas.microsoft.com/office/word/2010/wordprocessingDrawing" xmlns:wp="http://schemas.openxmlformats.org/drawingml/2006/wordprocessingDrawing" xmlns:w10="urn:schemas-microsoft-com:office:word" xmlns:w="http://schemas.openxmlformats.org/wordprocessingml/2006/main" xmlns:w14="http://schemas.microsoft.com/office/word/2010/wordml" xmlns:w15="http://schemas.microsoft.com/office/word/2012/wordml" xmlns:w16cex="http://schemas.microsoft.com/office/word/2018/wordml/cex" xmlns:w16cid="http://schemas.microsoft.com/office/word/2016/wordml/cid" xmlns:w16="http://schemas.microsoft.com/office/word/2018/wordml" xmlns:w16sdtdh="http://schemas.microsoft.com/office/word/2020/wordml/sdtdatahash" xmlns:w16se="http://schemas.microsoft.com/office/word/2015/wordml/symex" xmlns:wpg="http://schemas.microsoft.com/office/word/2010/wordprocessingGroup" xmlns:wpi="http://schemas.microsoft.com/office/word/2010/wordprocessingInk" xmlns:wne="http://schemas.microsoft.com/office/word/2006/wordml" xmlns:wps="http://schemas.microsoft.com/office/word/2010/wordprocessingShape" mc:Ignorable="w14 w15 w16se w16cid w16 w16cex w16sdtdh wp14">
   <w:body>
     <w:tbl>
       <w:tblPr>
@@ -91,7 +91,25 @@
                       <w:sz w:val="17"/>
                       <w:szCs w:val="17"/>
                     </w:rPr>
-                    <w:t>{contractNo}</w:t>
+                    <w:t>{</w:t>
+                  </w:r>
+                  <w:proofErr w:type="spellStart"/>
+                  <w:r>
+                    <w:rPr>
+                      <w:rFonts w:ascii="Arial" w:eastAsia="Times New Roman" w:hAnsi="Arial" w:cs="Arial"/>
+                      <w:sz w:val="17"/>
+                      <w:szCs w:val="17"/>
+                    </w:rPr>
+                    <w:t>contractNo</w:t>
+                  </w:r>
+                  <w:proofErr w:type="spellEnd"/>
+                  <w:r>
+                    <w:rPr>
+                      <w:rFonts w:ascii="Arial" w:eastAsia="Times New Roman" w:hAnsi="Arial" w:cs="Arial"/>
+                      <w:sz w:val="17"/>
+                      <w:szCs w:val="17"/>
+                    </w:rPr>
+                    <w:t>}</w:t>
                   </w:r>
                   <w:r>
                     <w:rPr>
@@ -115,7 +133,25 @@
                       <w:sz w:val="17"/>
                       <w:szCs w:val="17"/>
                     </w:rPr>
-                    <w:t>-{card}({noCards}</w:t>
+                    <w:t>-{card}({</w:t>
+                  </w:r>
+                  <w:proofErr w:type="spellStart"/>
+                  <w:r>
+                    <w:rPr>
+                      <w:rFonts w:ascii="Arial" w:eastAsia="Times New Roman" w:hAnsi="Arial" w:cs="Arial"/>
+                      <w:sz w:val="17"/>
+                      <w:szCs w:val="17"/>
+                    </w:rPr>
+                    <w:t>noCards</w:t>
+                  </w:r>
+                  <w:proofErr w:type="spellEnd"/>
+                  <w:r>
+                    <w:rPr>
+                      <w:rFonts w:ascii="Arial" w:eastAsia="Times New Roman" w:hAnsi="Arial" w:cs="Arial"/>
+                      <w:sz w:val="17"/>
+                      <w:szCs w:val="17"/>
+                    </w:rPr>
+                    <w:t>}</w:t>
                   </w:r>
                   <w:r>
                     <w:rPr>
@@ -164,7 +200,23 @@
                       <w:sz w:val="17"/>
                       <w:szCs w:val="17"/>
                     </w:rPr>
-                    <w:t>{day} | {time} : To Confirm Card ({card}</w:t>
+                    <w:t>{day} | </w:t>
+                  </w:r>
+                  <w:r>
+                    <w:rPr>
+                      <w:rFonts w:ascii="Arial" w:eastAsia="Times New Roman" w:hAnsi="Arial" w:cs="Arial"/>
+                      <w:sz w:val="17"/>
+                      <w:szCs w:val="17"/>
+                    </w:rPr>
+                    <w:t>Time:  {time}</w:t>
+                  </w:r>
+                  <w:r>
+                    <w:rPr>
+                      <w:rFonts w:ascii="Arial" w:eastAsia="Times New Roman" w:hAnsi="Arial" w:cs="Arial"/>
+                      <w:sz w:val="17"/>
+                      <w:szCs w:val="17"/>
+                    </w:rPr>
+                    <w:t xml:space="preserve"> Card ({card}</w:t>
                   </w:r>
                   <w:r>
                     <w:rPr>
@@ -370,8 +422,6 @@
                                       </w:rPr>
                                       <w:t>.</w:t>
                                     </w:r>
-                                    <w:bookmarkStart w:id="0" w:name="_GoBack"/>
-                                    <w:bookmarkEnd w:id="0"/>
                                     <w:r>
                                       <w:rPr>
                                         <w:rFonts w:ascii="Arial" w:eastAsia="Times New Roman" w:hAnsi="Arial" w:cs="Arial"/>
@@ -401,7 +451,43 @@
                                         <w:sz w:val="17"/>
                                         <w:szCs w:val="17"/>
                                       </w:rPr>
-                                      <w:t>{IMAGE qrCode(url)}</w:t>
+                                      <w:t xml:space="preserve">{IMAGE </w:t>
+                                    </w:r>
+                                    <w:proofErr w:type="spellStart"/>
+                                    <w:r>
+                                      <w:rPr>
+                                        <w:rFonts w:ascii="Arial" w:eastAsia="Times New Roman" w:hAnsi="Arial" w:cs="Arial"/>
+                                        <w:sz w:val="17"/>
+                                        <w:szCs w:val="17"/>
+                                      </w:rPr>
+                                      <w:t>qrCode</w:t>
+                                    </w:r>
+                                    <w:proofErr w:type="spellEnd"/>
+                                    <w:r>
+                                      <w:rPr>
+                                        <w:rFonts w:ascii="Arial" w:eastAsia="Times New Roman" w:hAnsi="Arial" w:cs="Arial"/>
+                                        <w:sz w:val="17"/>
+                                        <w:szCs w:val="17"/>
+                                      </w:rPr>
+                                      <w:t>(</w:t>
+                                    </w:r>
+                                    <w:proofErr w:type="spellStart"/>
+                                    <w:r>
+                                      <w:rPr>
+                                        <w:rFonts w:ascii="Arial" w:eastAsia="Times New Roman" w:hAnsi="Arial" w:cs="Arial"/>
+                                        <w:sz w:val="17"/>
+                                        <w:szCs w:val="17"/>
+                                      </w:rPr>
+                                      <w:t>url</w:t>
+                                    </w:r>
+                                    <w:proofErr w:type="spellEnd"/>
+                                    <w:r>
+                                      <w:rPr>
+                                        <w:rFonts w:ascii="Arial" w:eastAsia="Times New Roman" w:hAnsi="Arial" w:cs="Arial"/>
+                                        <w:sz w:val="17"/>
+                                        <w:szCs w:val="17"/>
+                                      </w:rPr>
+                                      <w:t>)}</w:t>
                                     </w:r>
                                   </w:p>
                                 </w:tc>
@@ -654,7 +740,25 @@
                                         <w:sz w:val="17"/>
                                         <w:szCs w:val="17"/>
                                       </w:rPr>
-                                      <w:t>{city} – {pincode}</w:t>
+                                      <w:t>{city} – {</w:t>
+                                    </w:r>
+                                    <w:proofErr w:type="spellStart"/>
+                                    <w:r>
+                                      <w:rPr>
+                                        <w:rFonts w:ascii="Arial" w:eastAsia="Times New Roman" w:hAnsi="Arial" w:cs="Arial"/>
+                                        <w:sz w:val="17"/>
+                                        <w:szCs w:val="17"/>
+                                      </w:rPr>
+                                      <w:t>pincode</w:t>
+                                    </w:r>
+                                    <w:proofErr w:type="spellEnd"/>
+                                    <w:r>
+                                      <w:rPr>
+                                        <w:rFonts w:ascii="Arial" w:eastAsia="Times New Roman" w:hAnsi="Arial" w:cs="Arial"/>
+                                        <w:sz w:val="17"/>
+                                        <w:szCs w:val="17"/>
+                                      </w:rPr>
+                                      <w:t>}</w:t>
                                     </w:r>
                                     <w:r>
                                       <w:rPr>
@@ -706,7 +810,27 @@
                                         <w:sz w:val="17"/>
                                         <w:szCs w:val="17"/>
                                       </w:rPr>
-                                      <w:t>{nearBy}</w:t>
+                                      <w:t>{</w:t>
+                                    </w:r>
+                                    <w:proofErr w:type="spellStart"/>
+                                    <w:r>
+                                      <w:rPr>
+                                        <w:rFonts w:ascii="Arial" w:eastAsia="Times New Roman" w:hAnsi="Arial" w:cs="Arial"/>
+                                        <w:color w:val="333333"/>
+                                        <w:sz w:val="17"/>
+                                        <w:szCs w:val="17"/>
+                                      </w:rPr>
+                                      <w:t>nearBy</w:t>
+                                    </w:r>
+                                    <w:proofErr w:type="spellEnd"/>
+                                    <w:r>
+                                      <w:rPr>
+                                        <w:rFonts w:ascii="Arial" w:eastAsia="Times New Roman" w:hAnsi="Arial" w:cs="Arial"/>
+                                        <w:color w:val="333333"/>
+                                        <w:sz w:val="17"/>
+                                        <w:szCs w:val="17"/>
+                                      </w:rPr>
+                                      <w:t>}</w:t>
                                     </w:r>
                                   </w:p>
                                 </w:tc>
@@ -886,6 +1010,7 @@
                                 </w:rPr>
                                 <w:t xml:space="preserve">{FOR ship in </w:t>
                               </w:r>
+                              <w:proofErr w:type="spellStart"/>
                               <w:r>
                                 <w:rPr>
                                   <w:rFonts w:ascii="Arial" w:eastAsia="Times New Roman" w:hAnsi="Arial" w:cs="Arial"/>
@@ -893,7 +1018,17 @@
                                   <w:sz w:val="17"/>
                                   <w:szCs w:val="17"/>
                                 </w:rPr>
-                                <w:t>shipToContact}</w:t>
+                                <w:t>shipToContact</w:t>
+                              </w:r>
+                              <w:proofErr w:type="spellEnd"/>
+                              <w:r>
+                                <w:rPr>
+                                  <w:rFonts w:ascii="Arial" w:eastAsia="Times New Roman" w:hAnsi="Arial" w:cs="Arial"/>
+                                  <w:color w:val="333333"/>
+                                  <w:sz w:val="17"/>
+                                  <w:szCs w:val="17"/>
+                                </w:rPr>
+                                <w:t>}</w:t>
                               </w:r>
                             </w:p>
                           </w:tc>
@@ -939,7 +1074,25 @@
                                   <w:sz w:val="17"/>
                                   <w:szCs w:val="17"/>
                                 </w:rPr>
-                                <w:t>{INS $ship.contact}</w:t>
+                                <w:t>{INS $</w:t>
+                              </w:r>
+                              <w:proofErr w:type="spellStart"/>
+                              <w:r>
+                                <w:rPr>
+                                  <w:rFonts w:ascii="Arial" w:eastAsia="Times New Roman" w:hAnsi="Arial" w:cs="Arial"/>
+                                  <w:sz w:val="17"/>
+                                  <w:szCs w:val="17"/>
+                                </w:rPr>
+                                <w:t>ship.contact</w:t>
+                              </w:r>
+                              <w:proofErr w:type="spellEnd"/>
+                              <w:r>
+                                <w:rPr>
+                                  <w:rFonts w:ascii="Arial" w:eastAsia="Times New Roman" w:hAnsi="Arial" w:cs="Arial"/>
+                                  <w:sz w:val="17"/>
+                                  <w:szCs w:val="17"/>
+                                </w:rPr>
+                                <w:t>}</w:t>
                               </w:r>
                             </w:p>
                           </w:tc>
@@ -961,7 +1114,25 @@
                                   <w:sz w:val="17"/>
                                   <w:szCs w:val="17"/>
                                 </w:rPr>
-                                <w:t>{INS $ship.email}</w:t>
+                                <w:t>{INS $</w:t>
+                              </w:r>
+                              <w:proofErr w:type="spellStart"/>
+                              <w:r>
+                                <w:rPr>
+                                  <w:rFonts w:ascii="Arial" w:eastAsia="Times New Roman" w:hAnsi="Arial" w:cs="Arial"/>
+                                  <w:sz w:val="17"/>
+                                  <w:szCs w:val="17"/>
+                                </w:rPr>
+                                <w:t>ship.email</w:t>
+                              </w:r>
+                              <w:proofErr w:type="spellEnd"/>
+                              <w:r>
+                                <w:rPr>
+                                  <w:rFonts w:ascii="Arial" w:eastAsia="Times New Roman" w:hAnsi="Arial" w:cs="Arial"/>
+                                  <w:sz w:val="17"/>
+                                  <w:szCs w:val="17"/>
+                                </w:rPr>
+                                <w:t>}</w:t>
                               </w:r>
                             </w:p>
                           </w:tc>
@@ -1502,7 +1673,25 @@
                                   <w:sz w:val="17"/>
                                   <w:szCs w:val="17"/>
                                 </w:rPr>
-                                <w:t>{INS $serv.chemicals }</w:t>
+                                <w:t>{INS $</w:t>
+                              </w:r>
+                              <w:proofErr w:type="spellStart"/>
+                              <w:r>
+                                <w:rPr>
+                                  <w:rFonts w:ascii="Arial" w:eastAsia="Times New Roman" w:hAnsi="Arial" w:cs="Arial"/>
+                                  <w:sz w:val="17"/>
+                                  <w:szCs w:val="17"/>
+                                </w:rPr>
+                                <w:t>serv.chemicals</w:t>
+                              </w:r>
+                              <w:proofErr w:type="spellEnd"/>
+                              <w:r>
+                                <w:rPr>
+                                  <w:rFonts w:ascii="Arial" w:eastAsia="Times New Roman" w:hAnsi="Arial" w:cs="Arial"/>
+                                  <w:sz w:val="17"/>
+                                  <w:szCs w:val="17"/>
+                                </w:rPr>
+                                <w:t xml:space="preserve"> }</w:t>
                               </w:r>
                             </w:p>
                           </w:tc>
@@ -1662,7 +1851,27 @@
                             <w:sz w:val="17"/>
                             <w:szCs w:val="17"/>
                           </w:rPr>
-                          <w:t>{serviceDue}</w:t>
+                          <w:t>{</w:t>
+                        </w:r>
+                        <w:proofErr w:type="spellStart"/>
+                        <w:r>
+                          <w:rPr>
+                            <w:rFonts w:ascii="Arial" w:eastAsia="Times New Roman" w:hAnsi="Arial" w:cs="Arial"/>
+                            <w:color w:val="000000" w:themeColor="text1"/>
+                            <w:sz w:val="17"/>
+                            <w:szCs w:val="17"/>
+                          </w:rPr>
+                          <w:t>serviceDue</w:t>
+                        </w:r>
+                        <w:proofErr w:type="spellEnd"/>
+                        <w:r>
+                          <w:rPr>
+                            <w:rFonts w:ascii="Arial" w:eastAsia="Times New Roman" w:hAnsi="Arial" w:cs="Arial"/>
+                            <w:color w:val="000000" w:themeColor="text1"/>
+                            <w:sz w:val="17"/>
+                            <w:szCs w:val="17"/>
+                          </w:rPr>
+                          <w:t>}</w:t>
                         </w:r>
                       </w:p>
                     </w:tc>
@@ -1710,7 +1919,25 @@
                             <w:sz w:val="17"/>
                             <w:szCs w:val="17"/>
                           </w:rPr>
-                          <w:t>{billingFrequency}</w:t>
+                          <w:t>{</w:t>
+                        </w:r>
+                        <w:proofErr w:type="spellStart"/>
+                        <w:r>
+                          <w:rPr>
+                            <w:rFonts w:ascii="Arial" w:eastAsia="Times New Roman" w:hAnsi="Arial" w:cs="Arial"/>
+                            <w:sz w:val="17"/>
+                            <w:szCs w:val="17"/>
+                          </w:rPr>
+                          <w:t>billingFrequency</w:t>
+                        </w:r>
+                        <w:proofErr w:type="spellEnd"/>
+                        <w:r>
+                          <w:rPr>
+                            <w:rFonts w:ascii="Arial" w:eastAsia="Times New Roman" w:hAnsi="Arial" w:cs="Arial"/>
+                            <w:sz w:val="17"/>
+                            <w:szCs w:val="17"/>
+                          </w:rPr>
+                          <w:t>}</w:t>
                         </w:r>
                       </w:p>
                     </w:tc>
@@ -1759,7 +1986,27 @@
                             <w:sz w:val="17"/>
                             <w:szCs w:val="17"/>
                           </w:rPr>
-                          <w:t>{specialInstruction}</w:t>
+                          <w:t>{</w:t>
+                        </w:r>
+                        <w:proofErr w:type="spellStart"/>
+                        <w:r>
+                          <w:rPr>
+                            <w:rFonts w:ascii="Arial" w:eastAsia="Times New Roman" w:hAnsi="Arial" w:cs="Arial"/>
+                            <w:bCs/>
+                            <w:sz w:val="17"/>
+                            <w:szCs w:val="17"/>
+                          </w:rPr>
+                          <w:t>specialInstruction</w:t>
+                        </w:r>
+                        <w:proofErr w:type="spellEnd"/>
+                        <w:r>
+                          <w:rPr>
+                            <w:rFonts w:ascii="Arial" w:eastAsia="Times New Roman" w:hAnsi="Arial" w:cs="Arial"/>
+                            <w:bCs/>
+                            <w:sz w:val="17"/>
+                            <w:szCs w:val="17"/>
+                          </w:rPr>
+                          <w:t>}</w:t>
                         </w:r>
                       </w:p>
                     </w:tc>
@@ -1838,7 +2085,7 @@
 </file>
 
 <file path=word/styles.xml><?xml version="1.0" encoding="utf-8"?>
-<w:styles xmlns:mc="http://schemas.openxmlformats.org/markup-compatibility/2006" xmlns:r="http://schemas.openxmlformats.org/officeDocument/2006/relationships" xmlns:w="http://schemas.openxmlformats.org/wordprocessingml/2006/main" xmlns:w14="http://schemas.microsoft.com/office/word/2010/wordml" xmlns:w15="http://schemas.microsoft.com/office/word/2012/wordml" xmlns:w16se="http://schemas.microsoft.com/office/word/2015/wordml/symex" mc:Ignorable="w14 w15 w16se">
+<w:styles xmlns:mc="http://schemas.openxmlformats.org/markup-compatibility/2006" xmlns:r="http://schemas.openxmlformats.org/officeDocument/2006/relationships" xmlns:w="http://schemas.openxmlformats.org/wordprocessingml/2006/main" xmlns:w14="http://schemas.microsoft.com/office/word/2010/wordml" xmlns:w15="http://schemas.microsoft.com/office/word/2012/wordml" xmlns:w16cex="http://schemas.microsoft.com/office/word/2018/wordml/cex" xmlns:w16cid="http://schemas.microsoft.com/office/word/2016/wordml/cid" xmlns:w16="http://schemas.microsoft.com/office/word/2018/wordml" xmlns:w16sdtdh="http://schemas.microsoft.com/office/word/2020/wordml/sdtdatahash" xmlns:w16se="http://schemas.microsoft.com/office/word/2015/wordml/symex" mc:Ignorable="w14 w15 w16se w16cid w16 w16cex w16sdtdh">
   <w:docDefaults>
     <w:rPrDefault>
       <w:rPr>
@@ -1848,7 +2095,7 @@
     </w:rPrDefault>
     <w:pPrDefault/>
   </w:docDefaults>
-  <w:latentStyles w:defLockedState="0" w:defUIPriority="99" w:defSemiHidden="0" w:defUnhideWhenUsed="0" w:defQFormat="0" w:count="371">
+  <w:latentStyles w:defLockedState="0" w:defUIPriority="99" w:defSemiHidden="0" w:defUnhideWhenUsed="0" w:defQFormat="0" w:count="376">
     <w:lsdException w:name="Normal" w:uiPriority="0" w:qFormat="1"/>
     <w:lsdException w:name="heading 1" w:uiPriority="9" w:qFormat="1"/>
     <w:lsdException w:name="heading 2" w:semiHidden="1" w:uiPriority="9" w:unhideWhenUsed="1" w:qFormat="1"/>
@@ -1954,7 +2201,6 @@
     <w:lsdException w:name="HTML Sample" w:semiHidden="1" w:unhideWhenUsed="1"/>
     <w:lsdException w:name="HTML Typewriter" w:semiHidden="1" w:unhideWhenUsed="1"/>
     <w:lsdException w:name="HTML Variable" w:semiHidden="1" w:unhideWhenUsed="1"/>
-    <w:lsdException w:name="Normal Table" w:semiHidden="1" w:unhideWhenUsed="1"/>
     <w:lsdException w:name="annotation subject" w:semiHidden="1" w:unhideWhenUsed="1"/>
     <w:lsdException w:name="No List" w:semiHidden="1" w:unhideWhenUsed="1"/>
     <w:lsdException w:name="Outline List 1" w:semiHidden="1" w:unhideWhenUsed="1"/>
@@ -1997,11 +2243,8 @@
     <w:lsdException w:name="Table Contemporary" w:semiHidden="1" w:unhideWhenUsed="1"/>
     <w:lsdException w:name="Table Elegant" w:semiHidden="1" w:unhideWhenUsed="1"/>
     <w:lsdException w:name="Table Professional" w:semiHidden="1" w:unhideWhenUsed="1"/>
-    <w:lsdException w:name="Table Subtle 1" w:semiHidden="1" w:unhideWhenUsed="1"/>
     <w:lsdException w:name="Table Subtle 2" w:semiHidden="1" w:unhideWhenUsed="1"/>
     <w:lsdException w:name="Table Web 1" w:semiHidden="1" w:unhideWhenUsed="1"/>
-    <w:lsdException w:name="Table Web 2" w:semiHidden="1" w:unhideWhenUsed="1"/>
-    <w:lsdException w:name="Table Web 3" w:semiHidden="1" w:unhideWhenUsed="1"/>
     <w:lsdException w:name="Balloon Text" w:semiHidden="1" w:unhideWhenUsed="1"/>
     <w:lsdException w:name="Table Grid" w:uiPriority="59"/>
     <w:lsdException w:name="Table Theme" w:semiHidden="1" w:unhideWhenUsed="1"/>
@@ -2220,6 +2463,11 @@
     <w:lsdException w:name="List Table 5 Dark Accent 6" w:uiPriority="50"/>
     <w:lsdException w:name="List Table 6 Colorful Accent 6" w:uiPriority="51"/>
     <w:lsdException w:name="List Table 7 Colorful Accent 6" w:uiPriority="52"/>
+    <w:lsdException w:name="Mention" w:semiHidden="1" w:unhideWhenUsed="1"/>
+    <w:lsdException w:name="Smart Hyperlink" w:semiHidden="1" w:unhideWhenUsed="1"/>
+    <w:lsdException w:name="Hashtag" w:semiHidden="1" w:unhideWhenUsed="1"/>
+    <w:lsdException w:name="Unresolved Mention" w:semiHidden="1" w:unhideWhenUsed="1"/>
+    <w:lsdException w:name="Smart Link" w:semiHidden="1" w:unhideWhenUsed="1"/>
   </w:latentStyles>
   <w:style w:type="paragraph" w:default="1" w:styleId="Normal">
     <w:name w:val="Normal"/>

</xml_diff>

<commit_message>
sales person filed changes backend
</commit_message>
<xml_diff>
--- a/backend/controllers/test2.docx
+++ b/backend/controllers/test2.docx
@@ -91,25 +91,7 @@
                       <w:sz w:val="17"/>
                       <w:szCs w:val="17"/>
                     </w:rPr>
-                    <w:t>{</w:t>
-                  </w:r>
-                  <w:proofErr w:type="spellStart"/>
-                  <w:r>
-                    <w:rPr>
-                      <w:rFonts w:ascii="Arial" w:eastAsia="Times New Roman" w:hAnsi="Arial" w:cs="Arial"/>
-                      <w:sz w:val="17"/>
-                      <w:szCs w:val="17"/>
-                    </w:rPr>
-                    <w:t>contractNo</w:t>
-                  </w:r>
-                  <w:proofErr w:type="spellEnd"/>
-                  <w:r>
-                    <w:rPr>
-                      <w:rFonts w:ascii="Arial" w:eastAsia="Times New Roman" w:hAnsi="Arial" w:cs="Arial"/>
-                      <w:sz w:val="17"/>
-                      <w:szCs w:val="17"/>
-                    </w:rPr>
-                    <w:t>}</w:t>
+                    <w:t>{contractNo}</w:t>
                   </w:r>
                   <w:r>
                     <w:rPr>
@@ -141,25 +123,7 @@
                       <w:sz w:val="17"/>
                       <w:szCs w:val="17"/>
                     </w:rPr>
-                    <w:t>-{card}({</w:t>
-                  </w:r>
-                  <w:proofErr w:type="spellStart"/>
-                  <w:r>
-                    <w:rPr>
-                      <w:rFonts w:ascii="Arial" w:eastAsia="Times New Roman" w:hAnsi="Arial" w:cs="Arial"/>
-                      <w:sz w:val="17"/>
-                      <w:szCs w:val="17"/>
-                    </w:rPr>
-                    <w:t>noCards</w:t>
-                  </w:r>
-                  <w:proofErr w:type="spellEnd"/>
-                  <w:r>
-                    <w:rPr>
-                      <w:rFonts w:ascii="Arial" w:eastAsia="Times New Roman" w:hAnsi="Arial" w:cs="Arial"/>
-                      <w:sz w:val="17"/>
-                      <w:szCs w:val="17"/>
-                    </w:rPr>
-                    <w:t>}</w:t>
+                    <w:t>-{card}({noCards}</w:t>
                   </w:r>
                   <w:r>
                     <w:rPr>
@@ -459,43 +423,7 @@
                                         <w:sz w:val="17"/>
                                         <w:szCs w:val="17"/>
                                       </w:rPr>
-                                      <w:t xml:space="preserve">{IMAGE </w:t>
-                                    </w:r>
-                                    <w:proofErr w:type="spellStart"/>
-                                    <w:r>
-                                      <w:rPr>
-                                        <w:rFonts w:ascii="Arial" w:eastAsia="Times New Roman" w:hAnsi="Arial" w:cs="Arial"/>
-                                        <w:sz w:val="17"/>
-                                        <w:szCs w:val="17"/>
-                                      </w:rPr>
-                                      <w:t>qrCode</w:t>
-                                    </w:r>
-                                    <w:proofErr w:type="spellEnd"/>
-                                    <w:r>
-                                      <w:rPr>
-                                        <w:rFonts w:ascii="Arial" w:eastAsia="Times New Roman" w:hAnsi="Arial" w:cs="Arial"/>
-                                        <w:sz w:val="17"/>
-                                        <w:szCs w:val="17"/>
-                                      </w:rPr>
-                                      <w:t>(</w:t>
-                                    </w:r>
-                                    <w:proofErr w:type="spellStart"/>
-                                    <w:r>
-                                      <w:rPr>
-                                        <w:rFonts w:ascii="Arial" w:eastAsia="Times New Roman" w:hAnsi="Arial" w:cs="Arial"/>
-                                        <w:sz w:val="17"/>
-                                        <w:szCs w:val="17"/>
-                                      </w:rPr>
-                                      <w:t>url</w:t>
-                                    </w:r>
-                                    <w:proofErr w:type="spellEnd"/>
-                                    <w:r>
-                                      <w:rPr>
-                                        <w:rFonts w:ascii="Arial" w:eastAsia="Times New Roman" w:hAnsi="Arial" w:cs="Arial"/>
-                                        <w:sz w:val="17"/>
-                                        <w:szCs w:val="17"/>
-                                      </w:rPr>
-                                      <w:t>)}</w:t>
+                                      <w:t>{IMAGE qrCode(url)}</w:t>
                                     </w:r>
                                   </w:p>
                                 </w:tc>
@@ -748,25 +676,7 @@
                                         <w:sz w:val="17"/>
                                         <w:szCs w:val="17"/>
                                       </w:rPr>
-                                      <w:t>{city} – {</w:t>
-                                    </w:r>
-                                    <w:proofErr w:type="spellStart"/>
-                                    <w:r>
-                                      <w:rPr>
-                                        <w:rFonts w:ascii="Arial" w:eastAsia="Times New Roman" w:hAnsi="Arial" w:cs="Arial"/>
-                                        <w:sz w:val="17"/>
-                                        <w:szCs w:val="17"/>
-                                      </w:rPr>
-                                      <w:t>pincode</w:t>
-                                    </w:r>
-                                    <w:proofErr w:type="spellEnd"/>
-                                    <w:r>
-                                      <w:rPr>
-                                        <w:rFonts w:ascii="Arial" w:eastAsia="Times New Roman" w:hAnsi="Arial" w:cs="Arial"/>
-                                        <w:sz w:val="17"/>
-                                        <w:szCs w:val="17"/>
-                                      </w:rPr>
-                                      <w:t>}</w:t>
+                                      <w:t>{city} – {pincode}</w:t>
                                     </w:r>
                                     <w:r>
                                       <w:rPr>
@@ -818,27 +728,7 @@
                                         <w:sz w:val="17"/>
                                         <w:szCs w:val="17"/>
                                       </w:rPr>
-                                      <w:t>{</w:t>
-                                    </w:r>
-                                    <w:proofErr w:type="spellStart"/>
-                                    <w:r>
-                                      <w:rPr>
-                                        <w:rFonts w:ascii="Arial" w:eastAsia="Times New Roman" w:hAnsi="Arial" w:cs="Arial"/>
-                                        <w:color w:val="333333"/>
-                                        <w:sz w:val="17"/>
-                                        <w:szCs w:val="17"/>
-                                      </w:rPr>
-                                      <w:t>nearBy</w:t>
-                                    </w:r>
-                                    <w:proofErr w:type="spellEnd"/>
-                                    <w:r>
-                                      <w:rPr>
-                                        <w:rFonts w:ascii="Arial" w:eastAsia="Times New Roman" w:hAnsi="Arial" w:cs="Arial"/>
-                                        <w:color w:val="333333"/>
-                                        <w:sz w:val="17"/>
-                                        <w:szCs w:val="17"/>
-                                      </w:rPr>
-                                      <w:t>}</w:t>
+                                      <w:t>{nearBy}</w:t>
                                     </w:r>
                                   </w:p>
                                 </w:tc>
@@ -1018,7 +908,6 @@
                                 </w:rPr>
                                 <w:t xml:space="preserve">{FOR ship in </w:t>
                               </w:r>
-                              <w:proofErr w:type="spellStart"/>
                               <w:r>
                                 <w:rPr>
                                   <w:rFonts w:ascii="Arial" w:eastAsia="Times New Roman" w:hAnsi="Arial" w:cs="Arial"/>
@@ -1026,17 +915,7 @@
                                   <w:sz w:val="17"/>
                                   <w:szCs w:val="17"/>
                                 </w:rPr>
-                                <w:t>shipToContact</w:t>
-                              </w:r>
-                              <w:proofErr w:type="spellEnd"/>
-                              <w:r>
-                                <w:rPr>
-                                  <w:rFonts w:ascii="Arial" w:eastAsia="Times New Roman" w:hAnsi="Arial" w:cs="Arial"/>
-                                  <w:color w:val="333333"/>
-                                  <w:sz w:val="17"/>
-                                  <w:szCs w:val="17"/>
-                                </w:rPr>
-                                <w:t>}</w:t>
+                                <w:t>shipToContact}</w:t>
                               </w:r>
                             </w:p>
                           </w:tc>
@@ -1082,25 +961,7 @@
                                   <w:sz w:val="17"/>
                                   <w:szCs w:val="17"/>
                                 </w:rPr>
-                                <w:t>{INS $</w:t>
-                              </w:r>
-                              <w:proofErr w:type="spellStart"/>
-                              <w:r>
-                                <w:rPr>
-                                  <w:rFonts w:ascii="Arial" w:eastAsia="Times New Roman" w:hAnsi="Arial" w:cs="Arial"/>
-                                  <w:sz w:val="17"/>
-                                  <w:szCs w:val="17"/>
-                                </w:rPr>
-                                <w:t>ship.contact</w:t>
-                              </w:r>
-                              <w:proofErr w:type="spellEnd"/>
-                              <w:r>
-                                <w:rPr>
-                                  <w:rFonts w:ascii="Arial" w:eastAsia="Times New Roman" w:hAnsi="Arial" w:cs="Arial"/>
-                                  <w:sz w:val="17"/>
-                                  <w:szCs w:val="17"/>
-                                </w:rPr>
-                                <w:t>}</w:t>
+                                <w:t>{INS $ship.contact}</w:t>
                               </w:r>
                             </w:p>
                           </w:tc>
@@ -1122,25 +983,7 @@
                                   <w:sz w:val="17"/>
                                   <w:szCs w:val="17"/>
                                 </w:rPr>
-                                <w:t>{INS $</w:t>
-                              </w:r>
-                              <w:proofErr w:type="spellStart"/>
-                              <w:r>
-                                <w:rPr>
-                                  <w:rFonts w:ascii="Arial" w:eastAsia="Times New Roman" w:hAnsi="Arial" w:cs="Arial"/>
-                                  <w:sz w:val="17"/>
-                                  <w:szCs w:val="17"/>
-                                </w:rPr>
-                                <w:t>ship.email</w:t>
-                              </w:r>
-                              <w:proofErr w:type="spellEnd"/>
-                              <w:r>
-                                <w:rPr>
-                                  <w:rFonts w:ascii="Arial" w:eastAsia="Times New Roman" w:hAnsi="Arial" w:cs="Arial"/>
-                                  <w:sz w:val="17"/>
-                                  <w:szCs w:val="17"/>
-                                </w:rPr>
-                                <w:t>}</w:t>
+                                <w:t>{INS $ship.email}</w:t>
                               </w:r>
                             </w:p>
                           </w:tc>
@@ -1681,25 +1524,7 @@
                                   <w:sz w:val="17"/>
                                   <w:szCs w:val="17"/>
                                 </w:rPr>
-                                <w:t>{INS $</w:t>
-                              </w:r>
-                              <w:proofErr w:type="spellStart"/>
-                              <w:r>
-                                <w:rPr>
-                                  <w:rFonts w:ascii="Arial" w:eastAsia="Times New Roman" w:hAnsi="Arial" w:cs="Arial"/>
-                                  <w:sz w:val="17"/>
-                                  <w:szCs w:val="17"/>
-                                </w:rPr>
-                                <w:t>serv.chemicals</w:t>
-                              </w:r>
-                              <w:proofErr w:type="spellEnd"/>
-                              <w:r>
-                                <w:rPr>
-                                  <w:rFonts w:ascii="Arial" w:eastAsia="Times New Roman" w:hAnsi="Arial" w:cs="Arial"/>
-                                  <w:sz w:val="17"/>
-                                  <w:szCs w:val="17"/>
-                                </w:rPr>
-                                <w:t xml:space="preserve"> }</w:t>
+                                <w:t>{INS $serv.chemicals }</w:t>
                               </w:r>
                             </w:p>
                           </w:tc>
@@ -1859,9 +1684,8 @@
                             <w:sz w:val="17"/>
                             <w:szCs w:val="17"/>
                           </w:rPr>
-                          <w:t>{</w:t>
+                          <w:t>{serviceDue}</w:t>
                         </w:r>
-                        <w:proofErr w:type="spellStart"/>
                         <w:r>
                           <w:rPr>
                             <w:rFonts w:ascii="Arial" w:eastAsia="Times New Roman" w:hAnsi="Arial" w:cs="Arial"/>
@@ -1869,17 +1693,7 @@
                             <w:sz w:val="17"/>
                             <w:szCs w:val="17"/>
                           </w:rPr>
-                          <w:t>serviceDue</w:t>
-                        </w:r>
-                        <w:proofErr w:type="spellEnd"/>
-                        <w:r>
-                          <w:rPr>
-                            <w:rFonts w:ascii="Arial" w:eastAsia="Times New Roman" w:hAnsi="Arial" w:cs="Arial"/>
-                            <w:color w:val="000000" w:themeColor="text1"/>
-                            <w:sz w:val="17"/>
-                            <w:szCs w:val="17"/>
-                          </w:rPr>
-                          <w:t>}</w:t>
+                          <w:t>({sales})</w:t>
                         </w:r>
                       </w:p>
                     </w:tc>
@@ -1927,25 +1741,7 @@
                             <w:sz w:val="17"/>
                             <w:szCs w:val="17"/>
                           </w:rPr>
-                          <w:t>{</w:t>
-                        </w:r>
-                        <w:proofErr w:type="spellStart"/>
-                        <w:r>
-                          <w:rPr>
-                            <w:rFonts w:ascii="Arial" w:eastAsia="Times New Roman" w:hAnsi="Arial" w:cs="Arial"/>
-                            <w:sz w:val="17"/>
-                            <w:szCs w:val="17"/>
-                          </w:rPr>
-                          <w:t>billingFrequency</w:t>
-                        </w:r>
-                        <w:proofErr w:type="spellEnd"/>
-                        <w:r>
-                          <w:rPr>
-                            <w:rFonts w:ascii="Arial" w:eastAsia="Times New Roman" w:hAnsi="Arial" w:cs="Arial"/>
-                            <w:sz w:val="17"/>
-                            <w:szCs w:val="17"/>
-                          </w:rPr>
-                          <w:t>}</w:t>
+                          <w:t>{billingFrequency}</w:t>
                         </w:r>
                       </w:p>
                     </w:tc>
@@ -1994,27 +1790,7 @@
                             <w:sz w:val="17"/>
                             <w:szCs w:val="17"/>
                           </w:rPr>
-                          <w:t>{</w:t>
-                        </w:r>
-                        <w:proofErr w:type="spellStart"/>
-                        <w:r>
-                          <w:rPr>
-                            <w:rFonts w:ascii="Arial" w:eastAsia="Times New Roman" w:hAnsi="Arial" w:cs="Arial"/>
-                            <w:bCs/>
-                            <w:sz w:val="17"/>
-                            <w:szCs w:val="17"/>
-                          </w:rPr>
-                          <w:t>specialInstruction</w:t>
-                        </w:r>
-                        <w:proofErr w:type="spellEnd"/>
-                        <w:r>
-                          <w:rPr>
-                            <w:rFonts w:ascii="Arial" w:eastAsia="Times New Roman" w:hAnsi="Arial" w:cs="Arial"/>
-                            <w:bCs/>
-                            <w:sz w:val="17"/>
-                            <w:szCs w:val="17"/>
-                          </w:rPr>
-                          <w:t>}</w:t>
+                          <w:t>{specialInstruction}</w:t>
                         </w:r>
                       </w:p>
                     </w:tc>

</xml_diff>

<commit_message>
changes in layout of card
</commit_message>
<xml_diff>
--- a/backend/controllers/test2.docx
+++ b/backend/controllers/test2.docx
@@ -1,6 +1,6 @@
 
 <file path=word/document.xml><?xml version="1.0" encoding="utf-8"?>
-<w:document xmlns:wpc="http://schemas.microsoft.com/office/word/2010/wordprocessingCanvas" xmlns:cx="http://schemas.microsoft.com/office/drawing/2014/chartex" xmlns:cx1="http://schemas.microsoft.com/office/drawing/2015/9/8/chartex" xmlns:mc="http://schemas.openxmlformats.org/markup-compatibility/2006" xmlns:o="urn:schemas-microsoft-com:office:office" xmlns:r="http://schemas.openxmlformats.org/officeDocument/2006/relationships" xmlns:m="http://schemas.openxmlformats.org/officeDocument/2006/math" xmlns:v="urn:schemas-microsoft-com:vml" xmlns:wp14="http://schemas.microsoft.com/office/word/2010/wordprocessingDrawing" xmlns:wp="http://schemas.openxmlformats.org/drawingml/2006/wordprocessingDrawing" xmlns:w10="urn:schemas-microsoft-com:office:word" xmlns:w="http://schemas.openxmlformats.org/wordprocessingml/2006/main" xmlns:w14="http://schemas.microsoft.com/office/word/2010/wordml" xmlns:w15="http://schemas.microsoft.com/office/word/2012/wordml" xmlns:w16se="http://schemas.microsoft.com/office/word/2015/wordml/symex" xmlns:wpg="http://schemas.microsoft.com/office/word/2010/wordprocessingGroup" xmlns:wpi="http://schemas.microsoft.com/office/word/2010/wordprocessingInk" xmlns:wne="http://schemas.microsoft.com/office/word/2006/wordml" xmlns:wps="http://schemas.microsoft.com/office/word/2010/wordprocessingShape" mc:Ignorable="w14 w15 w16se wp14">
+<w:document xmlns:wpc="http://schemas.microsoft.com/office/word/2010/wordprocessingCanvas" xmlns:cx="http://schemas.microsoft.com/office/drawing/2014/chartex" xmlns:cx1="http://schemas.microsoft.com/office/drawing/2015/9/8/chartex" xmlns:cx2="http://schemas.microsoft.com/office/drawing/2015/10/21/chartex" xmlns:cx3="http://schemas.microsoft.com/office/drawing/2016/5/9/chartex" xmlns:cx4="http://schemas.microsoft.com/office/drawing/2016/5/10/chartex" xmlns:cx5="http://schemas.microsoft.com/office/drawing/2016/5/11/chartex" xmlns:cx6="http://schemas.microsoft.com/office/drawing/2016/5/12/chartex" xmlns:cx7="http://schemas.microsoft.com/office/drawing/2016/5/13/chartex" xmlns:cx8="http://schemas.microsoft.com/office/drawing/2016/5/14/chartex" xmlns:mc="http://schemas.openxmlformats.org/markup-compatibility/2006" xmlns:aink="http://schemas.microsoft.com/office/drawing/2016/ink" xmlns:am3d="http://schemas.microsoft.com/office/drawing/2017/model3d" xmlns:o="urn:schemas-microsoft-com:office:office" xmlns:r="http://schemas.openxmlformats.org/officeDocument/2006/relationships" xmlns:m="http://schemas.openxmlformats.org/officeDocument/2006/math" xmlns:v="urn:schemas-microsoft-com:vml" xmlns:wp14="http://schemas.microsoft.com/office/word/2010/wordprocessingDrawing" xmlns:wp="http://schemas.openxmlformats.org/drawingml/2006/wordprocessingDrawing" xmlns:w10="urn:schemas-microsoft-com:office:word" xmlns:w="http://schemas.openxmlformats.org/wordprocessingml/2006/main" xmlns:w14="http://schemas.microsoft.com/office/word/2010/wordml" xmlns:w15="http://schemas.microsoft.com/office/word/2012/wordml" xmlns:w16cex="http://schemas.microsoft.com/office/word/2018/wordml/cex" xmlns:w16cid="http://schemas.microsoft.com/office/word/2016/wordml/cid" xmlns:w16="http://schemas.microsoft.com/office/word/2018/wordml" xmlns:w16sdtdh="http://schemas.microsoft.com/office/word/2020/wordml/sdtdatahash" xmlns:w16se="http://schemas.microsoft.com/office/word/2015/wordml/symex" xmlns:wpg="http://schemas.microsoft.com/office/word/2010/wordprocessingGroup" xmlns:wpi="http://schemas.microsoft.com/office/word/2010/wordprocessingInk" xmlns:wne="http://schemas.microsoft.com/office/word/2006/wordml" xmlns:wps="http://schemas.microsoft.com/office/word/2010/wordprocessingShape" mc:Ignorable="w14 w15 w16se w16cid w16 w16cex w16sdtdh wp14">
   <w:body>
     <w:tbl>
       <w:tblPr>
@@ -61,8 +61,6 @@
                       <w:szCs w:val="17"/>
                     </w:rPr>
                   </w:pPr>
-                  <w:bookmarkStart w:id="0" w:name="_GoBack"/>
-                  <w:bookmarkEnd w:id="0"/>
                   <w:r>
                     <w:rPr>
                       <w:rFonts w:ascii="Arial" w:eastAsia="Times New Roman" w:hAnsi="Arial" w:cs="Arial"/>
@@ -93,7 +91,26 @@
                       <w:sz w:val="17"/>
                       <w:szCs w:val="17"/>
                     </w:rPr>
-                    <w:t>{contractNo}</w:t>
+                    <w:t>{</w:t>
+                  </w:r>
+                  <w:proofErr w:type="spellStart"/>
+                  <w:proofErr w:type="gramStart"/>
+                  <w:r>
+                    <w:rPr>
+                      <w:rFonts w:ascii="Arial" w:eastAsia="Times New Roman" w:hAnsi="Arial" w:cs="Arial"/>
+                      <w:sz w:val="17"/>
+                      <w:szCs w:val="17"/>
+                    </w:rPr>
+                    <w:t>contractNo</w:t>
+                  </w:r>
+                  <w:proofErr w:type="spellEnd"/>
+                  <w:r>
+                    <w:rPr>
+                      <w:rFonts w:ascii="Arial" w:eastAsia="Times New Roman" w:hAnsi="Arial" w:cs="Arial"/>
+                      <w:sz w:val="17"/>
+                      <w:szCs w:val="17"/>
+                    </w:rPr>
+                    <w:t>}</w:t>
                   </w:r>
                   <w:r>
                     <w:rPr>
@@ -103,6 +120,7 @@
                     </w:rPr>
                     <w:t xml:space="preserve">   </w:t>
                   </w:r>
+                  <w:proofErr w:type="gramEnd"/>
                   <w:r>
                     <w:rPr>
                       <w:rFonts w:ascii="Arial" w:eastAsia="Times New Roman" w:hAnsi="Arial" w:cs="Arial"/>
@@ -125,7 +143,25 @@
                       <w:sz w:val="17"/>
                       <w:szCs w:val="17"/>
                     </w:rPr>
-                    <w:t>-{card}({noCards}</w:t>
+                    <w:t>-{card}({</w:t>
+                  </w:r>
+                  <w:proofErr w:type="spellStart"/>
+                  <w:r>
+                    <w:rPr>
+                      <w:rFonts w:ascii="Arial" w:eastAsia="Times New Roman" w:hAnsi="Arial" w:cs="Arial"/>
+                      <w:sz w:val="17"/>
+                      <w:szCs w:val="17"/>
+                    </w:rPr>
+                    <w:t>noCards</w:t>
+                  </w:r>
+                  <w:proofErr w:type="spellEnd"/>
+                  <w:r>
+                    <w:rPr>
+                      <w:rFonts w:ascii="Arial" w:eastAsia="Times New Roman" w:hAnsi="Arial" w:cs="Arial"/>
+                      <w:sz w:val="17"/>
+                      <w:szCs w:val="17"/>
+                    </w:rPr>
+                    <w:t>}</w:t>
                   </w:r>
                   <w:r>
                     <w:rPr>
@@ -356,6 +392,7 @@
                                 </w:rPr>
                                 <w:t xml:space="preserve"> </w:t>
                               </w:r>
+                              <w:proofErr w:type="gramStart"/>
                               <w:r>
                                 <w:rPr>
                                   <w:rFonts w:ascii="Arial" w:eastAsia="Times New Roman" w:hAnsi="Arial" w:cs="Arial"/>
@@ -366,6 +403,7 @@
                                 </w:rPr>
                                 <w:t>ADDRESS :</w:t>
                               </w:r>
+                              <w:proofErr w:type="gramEnd"/>
                             </w:p>
                             <w:tbl>
                               <w:tblPr>
@@ -502,7 +540,43 @@
                                         <w:sz w:val="17"/>
                                         <w:szCs w:val="17"/>
                                       </w:rPr>
-                                      <w:t>{IMAGE qrCode(url)}</w:t>
+                                      <w:t xml:space="preserve">{IMAGE </w:t>
+                                    </w:r>
+                                    <w:proofErr w:type="spellStart"/>
+                                    <w:r>
+                                      <w:rPr>
+                                        <w:rFonts w:ascii="Arial" w:eastAsia="Times New Roman" w:hAnsi="Arial" w:cs="Arial"/>
+                                        <w:sz w:val="17"/>
+                                        <w:szCs w:val="17"/>
+                                      </w:rPr>
+                                      <w:t>qrCode</w:t>
+                                    </w:r>
+                                    <w:proofErr w:type="spellEnd"/>
+                                    <w:r>
+                                      <w:rPr>
+                                        <w:rFonts w:ascii="Arial" w:eastAsia="Times New Roman" w:hAnsi="Arial" w:cs="Arial"/>
+                                        <w:sz w:val="17"/>
+                                        <w:szCs w:val="17"/>
+                                      </w:rPr>
+                                      <w:t>(</w:t>
+                                    </w:r>
+                                    <w:proofErr w:type="spellStart"/>
+                                    <w:r>
+                                      <w:rPr>
+                                        <w:rFonts w:ascii="Arial" w:eastAsia="Times New Roman" w:hAnsi="Arial" w:cs="Arial"/>
+                                        <w:sz w:val="17"/>
+                                        <w:szCs w:val="17"/>
+                                      </w:rPr>
+                                      <w:t>url</w:t>
+                                    </w:r>
+                                    <w:proofErr w:type="spellEnd"/>
+                                    <w:r>
+                                      <w:rPr>
+                                        <w:rFonts w:ascii="Arial" w:eastAsia="Times New Roman" w:hAnsi="Arial" w:cs="Arial"/>
+                                        <w:sz w:val="17"/>
+                                        <w:szCs w:val="17"/>
+                                      </w:rPr>
+                                      <w:t>)}</w:t>
                                     </w:r>
                                   </w:p>
                                 </w:tc>
@@ -713,7 +787,25 @@
                                         <w:sz w:val="17"/>
                                         <w:szCs w:val="17"/>
                                       </w:rPr>
-                                      <w:t>{city} – {pincode}</w:t>
+                                      <w:t>{city} – {</w:t>
+                                    </w:r>
+                                    <w:proofErr w:type="spellStart"/>
+                                    <w:r>
+                                      <w:rPr>
+                                        <w:rFonts w:ascii="Arial" w:eastAsia="Times New Roman" w:hAnsi="Arial" w:cs="Arial"/>
+                                        <w:sz w:val="17"/>
+                                        <w:szCs w:val="17"/>
+                                      </w:rPr>
+                                      <w:t>pincode</w:t>
+                                    </w:r>
+                                    <w:proofErr w:type="spellEnd"/>
+                                    <w:r>
+                                      <w:rPr>
+                                        <w:rFonts w:ascii="Arial" w:eastAsia="Times New Roman" w:hAnsi="Arial" w:cs="Arial"/>
+                                        <w:sz w:val="17"/>
+                                        <w:szCs w:val="17"/>
+                                      </w:rPr>
+                                      <w:t>}</w:t>
                                     </w:r>
                                     <w:r>
                                       <w:rPr>
@@ -765,7 +857,27 @@
                                         <w:sz w:val="17"/>
                                         <w:szCs w:val="17"/>
                                       </w:rPr>
-                                      <w:t>{nearBy}</w:t>
+                                      <w:t>{</w:t>
+                                    </w:r>
+                                    <w:proofErr w:type="spellStart"/>
+                                    <w:r>
+                                      <w:rPr>
+                                        <w:rFonts w:ascii="Arial" w:eastAsia="Times New Roman" w:hAnsi="Arial" w:cs="Arial"/>
+                                        <w:color w:val="333333"/>
+                                        <w:sz w:val="17"/>
+                                        <w:szCs w:val="17"/>
+                                      </w:rPr>
+                                      <w:t>nearBy</w:t>
+                                    </w:r>
+                                    <w:proofErr w:type="spellEnd"/>
+                                    <w:r>
+                                      <w:rPr>
+                                        <w:rFonts w:ascii="Arial" w:eastAsia="Times New Roman" w:hAnsi="Arial" w:cs="Arial"/>
+                                        <w:color w:val="333333"/>
+                                        <w:sz w:val="17"/>
+                                        <w:szCs w:val="17"/>
+                                      </w:rPr>
+                                      <w:t>}</w:t>
                                     </w:r>
                                   </w:p>
                                 </w:tc>
@@ -879,13 +991,23 @@
                             </w:tcPr>
                             <w:p>
                               <w:pPr>
-                                <w:ind w:hanging="115"/>
+                                <w:ind w:left="-101"/>
                                 <w:rPr>
                                   <w:rFonts w:ascii="Arial" w:eastAsia="Times New Roman" w:hAnsi="Arial" w:cs="Arial"/>
                                   <w:sz w:val="17"/>
                                   <w:szCs w:val="17"/>
                                 </w:rPr>
                               </w:pPr>
+                              <w:r>
+                                <w:rPr>
+                                  <w:rFonts w:ascii="Arial" w:eastAsia="Times New Roman" w:hAnsi="Arial" w:cs="Arial"/>
+                                  <w:b/>
+                                  <w:bCs/>
+                                  <w:sz w:val="17"/>
+                                  <w:szCs w:val="17"/>
+                                </w:rPr>
+                                <w:t xml:space="preserve"> </w:t>
+                              </w:r>
                               <w:r>
                                 <w:rPr>
                                   <w:rFonts w:ascii="Arial" w:eastAsia="Times New Roman" w:hAnsi="Arial" w:cs="Arial"/>
@@ -959,6 +1081,7 @@
                                 </w:rPr>
                                 <w:t xml:space="preserve">{FOR ship in </w:t>
                               </w:r>
+                              <w:proofErr w:type="spellStart"/>
                               <w:r>
                                 <w:rPr>
                                   <w:rFonts w:ascii="Arial" w:eastAsia="Times New Roman" w:hAnsi="Arial" w:cs="Arial"/>
@@ -966,7 +1089,17 @@
                                   <w:sz w:val="17"/>
                                   <w:szCs w:val="17"/>
                                 </w:rPr>
-                                <w:t>shipToContact}</w:t>
+                                <w:t>shipToContact</w:t>
+                              </w:r>
+                              <w:proofErr w:type="spellEnd"/>
+                              <w:r>
+                                <w:rPr>
+                                  <w:rFonts w:ascii="Arial" w:eastAsia="Times New Roman" w:hAnsi="Arial" w:cs="Arial"/>
+                                  <w:color w:val="333333"/>
+                                  <w:sz w:val="17"/>
+                                  <w:szCs w:val="17"/>
+                                </w:rPr>
+                                <w:t>}</w:t>
                               </w:r>
                             </w:p>
                           </w:tc>
@@ -1001,7 +1134,7 @@
                             </w:tcPr>
                             <w:p>
                               <w:pPr>
-                                <w:ind w:hanging="115"/>
+                                <w:ind w:left="-101"/>
                                 <w:rPr>
                                   <w:rFonts w:ascii="Arial" w:eastAsia="Times New Roman" w:hAnsi="Arial" w:cs="Arial"/>
                                   <w:sz w:val="17"/>
@@ -1014,7 +1147,27 @@
                                   <w:sz w:val="17"/>
                                   <w:szCs w:val="17"/>
                                 </w:rPr>
-                                <w:t>{INS $ship.contact}</w:t>
+                                <w:t>{INS $</w:t>
+                              </w:r>
+                              <w:proofErr w:type="spellStart"/>
+                              <w:proofErr w:type="gramStart"/>
+                              <w:r>
+                                <w:rPr>
+                                  <w:rFonts w:ascii="Arial" w:eastAsia="Times New Roman" w:hAnsi="Arial" w:cs="Arial"/>
+                                  <w:sz w:val="17"/>
+                                  <w:szCs w:val="17"/>
+                                </w:rPr>
+                                <w:t>ship.contact</w:t>
+                              </w:r>
+                              <w:proofErr w:type="spellEnd"/>
+                              <w:proofErr w:type="gramEnd"/>
+                              <w:r>
+                                <w:rPr>
+                                  <w:rFonts w:ascii="Arial" w:eastAsia="Times New Roman" w:hAnsi="Arial" w:cs="Arial"/>
+                                  <w:sz w:val="17"/>
+                                  <w:szCs w:val="17"/>
+                                </w:rPr>
+                                <w:t>}</w:t>
                               </w:r>
                             </w:p>
                           </w:tc>
@@ -1037,7 +1190,27 @@
                                   <w:sz w:val="17"/>
                                   <w:szCs w:val="17"/>
                                 </w:rPr>
-                                <w:t>{INS $ship.email}</w:t>
+                                <w:t>{INS $</w:t>
+                              </w:r>
+                              <w:proofErr w:type="spellStart"/>
+                              <w:proofErr w:type="gramStart"/>
+                              <w:r>
+                                <w:rPr>
+                                  <w:rFonts w:ascii="Arial" w:eastAsia="Times New Roman" w:hAnsi="Arial" w:cs="Arial"/>
+                                  <w:sz w:val="17"/>
+                                  <w:szCs w:val="17"/>
+                                </w:rPr>
+                                <w:t>ship.email</w:t>
+                              </w:r>
+                              <w:proofErr w:type="spellEnd"/>
+                              <w:proofErr w:type="gramEnd"/>
+                              <w:r>
+                                <w:rPr>
+                                  <w:rFonts w:ascii="Arial" w:eastAsia="Times New Roman" w:hAnsi="Arial" w:cs="Arial"/>
+                                  <w:sz w:val="17"/>
+                                  <w:szCs w:val="17"/>
+                                </w:rPr>
+                                <w:t>}</w:t>
                               </w:r>
                             </w:p>
                           </w:tc>
@@ -1270,8 +1443,20 @@
                             <w:sz w:val="17"/>
                             <w:szCs w:val="17"/>
                           </w:rPr>
-                          <w:t>SERVICE FREQUENCY :</w:t>
+                          <w:t xml:space="preserve">SERVICE </w:t>
                         </w:r>
+                        <w:proofErr w:type="gramStart"/>
+                        <w:r>
+                          <w:rPr>
+                            <w:rFonts w:ascii="Arial" w:eastAsia="Times New Roman" w:hAnsi="Arial" w:cs="Arial"/>
+                            <w:b/>
+                            <w:bCs/>
+                            <w:sz w:val="17"/>
+                            <w:szCs w:val="17"/>
+                          </w:rPr>
+                          <w:t>FREQUENCY :</w:t>
+                        </w:r>
+                        <w:proofErr w:type="gramEnd"/>
                         <w:r>
                           <w:rPr>
                             <w:rFonts w:ascii="Arial" w:eastAsia="Times New Roman" w:hAnsi="Arial" w:cs="Arial"/>
@@ -1342,8 +1527,20 @@
                                   <w:sz w:val="17"/>
                                   <w:szCs w:val="17"/>
                                 </w:rPr>
-                                <w:t>LOCATION TO BE TREATED :</w:t>
-                              </w:r>
+                                <w:t xml:space="preserve">LOCATION TO BE </w:t>
+                              </w:r>
+                              <w:proofErr w:type="gramStart"/>
+                              <w:r>
+                                <w:rPr>
+                                  <w:rFonts w:ascii="Arial" w:eastAsia="Times New Roman" w:hAnsi="Arial" w:cs="Arial"/>
+                                  <w:b/>
+                                  <w:bCs/>
+                                  <w:sz w:val="17"/>
+                                  <w:szCs w:val="17"/>
+                                </w:rPr>
+                                <w:t>TREATED :</w:t>
+                              </w:r>
+                              <w:proofErr w:type="gramEnd"/>
                             </w:p>
                           </w:tc>
                           <w:tc>
@@ -1361,6 +1558,7 @@
                                   <w:szCs w:val="17"/>
                                 </w:rPr>
                               </w:pPr>
+                              <w:proofErr w:type="gramStart"/>
                               <w:r>
                                 <w:rPr>
                                   <w:rFonts w:ascii="Arial" w:eastAsia="Times New Roman" w:hAnsi="Arial" w:cs="Arial"/>
@@ -1371,6 +1569,7 @@
                                 </w:rPr>
                                 <w:t>AREA :</w:t>
                               </w:r>
+                              <w:proofErr w:type="gramEnd"/>
                               <w:r>
                                 <w:rPr>
                                   <w:rFonts w:ascii="Arial" w:eastAsia="Times New Roman" w:hAnsi="Arial" w:cs="Arial"/>
@@ -1561,8 +1760,18 @@
                                   <w:sz w:val="17"/>
                                   <w:szCs w:val="17"/>
                                 </w:rPr>
-                                <w:t>{INS $serv.name }</w:t>
-                              </w:r>
+                                <w:t>{INS $</w:t>
+                              </w:r>
+                              <w:proofErr w:type="gramStart"/>
+                              <w:r>
+                                <w:rPr>
+                                  <w:rFonts w:ascii="Arial" w:eastAsia="Times New Roman" w:hAnsi="Arial" w:cs="Arial"/>
+                                  <w:sz w:val="17"/>
+                                  <w:szCs w:val="17"/>
+                                </w:rPr>
+                                <w:t>serv.name }</w:t>
+                              </w:r>
+                              <w:proofErr w:type="gramEnd"/>
                             </w:p>
                           </w:tc>
                           <w:tc>
@@ -1584,7 +1793,27 @@
                                   <w:sz w:val="17"/>
                                   <w:szCs w:val="17"/>
                                 </w:rPr>
-                                <w:t>{INS $serv.chemicals }</w:t>
+                                <w:t>{INS $</w:t>
+                              </w:r>
+                              <w:proofErr w:type="spellStart"/>
+                              <w:proofErr w:type="gramStart"/>
+                              <w:r>
+                                <w:rPr>
+                                  <w:rFonts w:ascii="Arial" w:eastAsia="Times New Roman" w:hAnsi="Arial" w:cs="Arial"/>
+                                  <w:sz w:val="17"/>
+                                  <w:szCs w:val="17"/>
+                                </w:rPr>
+                                <w:t>serv.chemicals</w:t>
+                              </w:r>
+                              <w:proofErr w:type="spellEnd"/>
+                              <w:proofErr w:type="gramEnd"/>
+                              <w:r>
+                                <w:rPr>
+                                  <w:rFonts w:ascii="Arial" w:eastAsia="Times New Roman" w:hAnsi="Arial" w:cs="Arial"/>
+                                  <w:sz w:val="17"/>
+                                  <w:szCs w:val="17"/>
+                                </w:rPr>
+                                <w:t xml:space="preserve"> }</w:t>
                               </w:r>
                             </w:p>
                           </w:tc>
@@ -1726,8 +1955,20 @@
                             <w:sz w:val="17"/>
                             <w:szCs w:val="17"/>
                           </w:rPr>
-                          <w:t>SERVICE DUE :</w:t>
+                          <w:t xml:space="preserve">SERVICE </w:t>
                         </w:r>
+                        <w:proofErr w:type="gramStart"/>
+                        <w:r>
+                          <w:rPr>
+                            <w:rFonts w:ascii="Arial" w:eastAsia="Times New Roman" w:hAnsi="Arial" w:cs="Arial"/>
+                            <w:b/>
+                            <w:bCs/>
+                            <w:sz w:val="17"/>
+                            <w:szCs w:val="17"/>
+                          </w:rPr>
+                          <w:t>DUE :</w:t>
+                        </w:r>
+                        <w:proofErr w:type="gramEnd"/>
                         <w:r>
                           <w:rPr>
                             <w:rFonts w:ascii="Arial" w:eastAsia="Times New Roman" w:hAnsi="Arial" w:cs="Arial"/>
@@ -1745,7 +1986,27 @@
                             <w:sz w:val="17"/>
                             <w:szCs w:val="17"/>
                           </w:rPr>
-                          <w:t>{serviceDue}</w:t>
+                          <w:t>{</w:t>
+                        </w:r>
+                        <w:proofErr w:type="spellStart"/>
+                        <w:r>
+                          <w:rPr>
+                            <w:rFonts w:ascii="Arial" w:eastAsia="Times New Roman" w:hAnsi="Arial" w:cs="Arial"/>
+                            <w:color w:val="000000" w:themeColor="text1"/>
+                            <w:sz w:val="17"/>
+                            <w:szCs w:val="17"/>
+                          </w:rPr>
+                          <w:t>serviceDue</w:t>
+                        </w:r>
+                        <w:proofErr w:type="spellEnd"/>
+                        <w:r>
+                          <w:rPr>
+                            <w:rFonts w:ascii="Arial" w:eastAsia="Times New Roman" w:hAnsi="Arial" w:cs="Arial"/>
+                            <w:color w:val="000000" w:themeColor="text1"/>
+                            <w:sz w:val="17"/>
+                            <w:szCs w:val="17"/>
+                          </w:rPr>
+                          <w:t>}</w:t>
                         </w:r>
                         <w:r>
                           <w:rPr>
@@ -1784,8 +2045,20 @@
                             <w:sz w:val="17"/>
                             <w:szCs w:val="17"/>
                           </w:rPr>
-                          <w:t>BILLING FREQUENCY :</w:t>
+                          <w:t xml:space="preserve">BILLING </w:t>
                         </w:r>
+                        <w:proofErr w:type="gramStart"/>
+                        <w:r>
+                          <w:rPr>
+                            <w:rFonts w:ascii="Arial" w:eastAsia="Times New Roman" w:hAnsi="Arial" w:cs="Arial"/>
+                            <w:b/>
+                            <w:bCs/>
+                            <w:sz w:val="17"/>
+                            <w:szCs w:val="17"/>
+                          </w:rPr>
+                          <w:t>FREQUENCY :</w:t>
+                        </w:r>
+                        <w:proofErr w:type="gramEnd"/>
                         <w:r>
                           <w:rPr>
                             <w:rFonts w:ascii="Arial" w:eastAsia="Times New Roman" w:hAnsi="Arial" w:cs="Arial"/>
@@ -1802,7 +2075,25 @@
                             <w:sz w:val="17"/>
                             <w:szCs w:val="17"/>
                           </w:rPr>
-                          <w:t>{billingFrequency}</w:t>
+                          <w:t>{</w:t>
+                        </w:r>
+                        <w:proofErr w:type="spellStart"/>
+                        <w:r>
+                          <w:rPr>
+                            <w:rFonts w:ascii="Arial" w:eastAsia="Times New Roman" w:hAnsi="Arial" w:cs="Arial"/>
+                            <w:sz w:val="17"/>
+                            <w:szCs w:val="17"/>
+                          </w:rPr>
+                          <w:t>billingFrequency</w:t>
+                        </w:r>
+                        <w:proofErr w:type="spellEnd"/>
+                        <w:r>
+                          <w:rPr>
+                            <w:rFonts w:ascii="Arial" w:eastAsia="Times New Roman" w:hAnsi="Arial" w:cs="Arial"/>
+                            <w:sz w:val="17"/>
+                            <w:szCs w:val="17"/>
+                          </w:rPr>
+                          <w:t>}</w:t>
                         </w:r>
                       </w:p>
                     </w:tc>
@@ -1832,8 +2123,20 @@
                             <w:sz w:val="17"/>
                             <w:szCs w:val="17"/>
                           </w:rPr>
-                          <w:t>SPECIAL INST. :</w:t>
+                          <w:t xml:space="preserve">SPECIAL </w:t>
                         </w:r>
+                        <w:proofErr w:type="gramStart"/>
+                        <w:r>
+                          <w:rPr>
+                            <w:rFonts w:ascii="Arial" w:eastAsia="Times New Roman" w:hAnsi="Arial" w:cs="Arial"/>
+                            <w:b/>
+                            <w:bCs/>
+                            <w:sz w:val="17"/>
+                            <w:szCs w:val="17"/>
+                          </w:rPr>
+                          <w:t>INST. :</w:t>
+                        </w:r>
+                        <w:proofErr w:type="gramEnd"/>
                         <w:r>
                           <w:rPr>
                             <w:rFonts w:ascii="Arial" w:eastAsia="Times New Roman" w:hAnsi="Arial" w:cs="Arial"/>
@@ -1851,7 +2154,27 @@
                             <w:sz w:val="17"/>
                             <w:szCs w:val="17"/>
                           </w:rPr>
-                          <w:t>{specialInstruction}</w:t>
+                          <w:t>{</w:t>
+                        </w:r>
+                        <w:proofErr w:type="spellStart"/>
+                        <w:r>
+                          <w:rPr>
+                            <w:rFonts w:ascii="Arial" w:eastAsia="Times New Roman" w:hAnsi="Arial" w:cs="Arial"/>
+                            <w:bCs/>
+                            <w:sz w:val="17"/>
+                            <w:szCs w:val="17"/>
+                          </w:rPr>
+                          <w:t>specialInstruction</w:t>
+                        </w:r>
+                        <w:proofErr w:type="spellEnd"/>
+                        <w:r>
+                          <w:rPr>
+                            <w:rFonts w:ascii="Arial" w:eastAsia="Times New Roman" w:hAnsi="Arial" w:cs="Arial"/>
+                            <w:bCs/>
+                            <w:sz w:val="17"/>
+                            <w:szCs w:val="17"/>
+                          </w:rPr>
+                          <w:t>}</w:t>
                         </w:r>
                       </w:p>
                     </w:tc>
@@ -1930,7 +2253,7 @@
 </file>
 
 <file path=word/styles.xml><?xml version="1.0" encoding="utf-8"?>
-<w:styles xmlns:mc="http://schemas.openxmlformats.org/markup-compatibility/2006" xmlns:r="http://schemas.openxmlformats.org/officeDocument/2006/relationships" xmlns:w="http://schemas.openxmlformats.org/wordprocessingml/2006/main" xmlns:w14="http://schemas.microsoft.com/office/word/2010/wordml" xmlns:w15="http://schemas.microsoft.com/office/word/2012/wordml" xmlns:w16se="http://schemas.microsoft.com/office/word/2015/wordml/symex" mc:Ignorable="w14 w15 w16se">
+<w:styles xmlns:mc="http://schemas.openxmlformats.org/markup-compatibility/2006" xmlns:r="http://schemas.openxmlformats.org/officeDocument/2006/relationships" xmlns:w="http://schemas.openxmlformats.org/wordprocessingml/2006/main" xmlns:w14="http://schemas.microsoft.com/office/word/2010/wordml" xmlns:w15="http://schemas.microsoft.com/office/word/2012/wordml" xmlns:w16cex="http://schemas.microsoft.com/office/word/2018/wordml/cex" xmlns:w16cid="http://schemas.microsoft.com/office/word/2016/wordml/cid" xmlns:w16="http://schemas.microsoft.com/office/word/2018/wordml" xmlns:w16sdtdh="http://schemas.microsoft.com/office/word/2020/wordml/sdtdatahash" xmlns:w16se="http://schemas.microsoft.com/office/word/2015/wordml/symex" mc:Ignorable="w14 w15 w16se w16cid w16 w16cex w16sdtdh">
   <w:docDefaults>
     <w:rPrDefault>
       <w:rPr>
@@ -1940,7 +2263,7 @@
     </w:rPrDefault>
     <w:pPrDefault/>
   </w:docDefaults>
-  <w:latentStyles w:defLockedState="0" w:defUIPriority="99" w:defSemiHidden="0" w:defUnhideWhenUsed="0" w:defQFormat="0" w:count="371">
+  <w:latentStyles w:defLockedState="0" w:defUIPriority="99" w:defSemiHidden="0" w:defUnhideWhenUsed="0" w:defQFormat="0" w:count="376">
     <w:lsdException w:name="Normal" w:uiPriority="0" w:qFormat="1"/>
     <w:lsdException w:name="heading 1" w:uiPriority="9" w:qFormat="1"/>
     <w:lsdException w:name="heading 2" w:semiHidden="1" w:uiPriority="9" w:unhideWhenUsed="1" w:qFormat="1"/>
@@ -2046,7 +2369,6 @@
     <w:lsdException w:name="HTML Sample" w:semiHidden="1" w:unhideWhenUsed="1"/>
     <w:lsdException w:name="HTML Typewriter" w:semiHidden="1" w:unhideWhenUsed="1"/>
     <w:lsdException w:name="HTML Variable" w:semiHidden="1" w:unhideWhenUsed="1"/>
-    <w:lsdException w:name="Normal Table" w:semiHidden="1" w:unhideWhenUsed="1"/>
     <w:lsdException w:name="annotation subject" w:semiHidden="1" w:unhideWhenUsed="1"/>
     <w:lsdException w:name="No List" w:semiHidden="1" w:unhideWhenUsed="1"/>
     <w:lsdException w:name="Outline List 1" w:semiHidden="1" w:unhideWhenUsed="1"/>
@@ -2089,11 +2411,8 @@
     <w:lsdException w:name="Table Contemporary" w:semiHidden="1" w:unhideWhenUsed="1"/>
     <w:lsdException w:name="Table Elegant" w:semiHidden="1" w:unhideWhenUsed="1"/>
     <w:lsdException w:name="Table Professional" w:semiHidden="1" w:unhideWhenUsed="1"/>
-    <w:lsdException w:name="Table Subtle 1" w:semiHidden="1" w:unhideWhenUsed="1"/>
     <w:lsdException w:name="Table Subtle 2" w:semiHidden="1" w:unhideWhenUsed="1"/>
     <w:lsdException w:name="Table Web 1" w:semiHidden="1" w:unhideWhenUsed="1"/>
-    <w:lsdException w:name="Table Web 2" w:semiHidden="1" w:unhideWhenUsed="1"/>
-    <w:lsdException w:name="Table Web 3" w:semiHidden="1" w:unhideWhenUsed="1"/>
     <w:lsdException w:name="Balloon Text" w:semiHidden="1" w:unhideWhenUsed="1"/>
     <w:lsdException w:name="Table Grid" w:uiPriority="59"/>
     <w:lsdException w:name="Table Theme" w:semiHidden="1" w:unhideWhenUsed="1"/>
@@ -2312,6 +2631,11 @@
     <w:lsdException w:name="List Table 5 Dark Accent 6" w:uiPriority="50"/>
     <w:lsdException w:name="List Table 6 Colorful Accent 6" w:uiPriority="51"/>
     <w:lsdException w:name="List Table 7 Colorful Accent 6" w:uiPriority="52"/>
+    <w:lsdException w:name="Mention" w:semiHidden="1" w:unhideWhenUsed="1"/>
+    <w:lsdException w:name="Smart Hyperlink" w:semiHidden="1" w:unhideWhenUsed="1"/>
+    <w:lsdException w:name="Hashtag" w:semiHidden="1" w:unhideWhenUsed="1"/>
+    <w:lsdException w:name="Unresolved Mention" w:semiHidden="1" w:unhideWhenUsed="1"/>
+    <w:lsdException w:name="Smart Link" w:semiHidden="1" w:unhideWhenUsed="1"/>
   </w:latentStyles>
   <w:style w:type="paragraph" w:default="1" w:styleId="Normal">
     <w:name w:val="Normal"/>

</xml_diff>

<commit_message>
service card location layout changes
</commit_message>
<xml_diff>
--- a/backend/controllers/test2.docx
+++ b/backend/controllers/test2.docx
@@ -433,6 +433,8 @@
                                       <w:ind w:left="-83" w:hanging="15"/>
                                       <w:rPr>
                                         <w:rFonts w:ascii="Arial" w:eastAsia="Times New Roman" w:hAnsi="Arial" w:cs="Arial"/>
+                                        <w:b/>
+                                        <w:bCs/>
                                         <w:sz w:val="17"/>
                                         <w:szCs w:val="17"/>
                                       </w:rPr>
@@ -440,6 +442,8 @@
                                     <w:r>
                                       <w:rPr>
                                         <w:rFonts w:ascii="Arial" w:eastAsia="Times New Roman" w:hAnsi="Arial" w:cs="Arial"/>
+                                        <w:b/>
+                                        <w:bCs/>
                                         <w:sz w:val="17"/>
                                         <w:szCs w:val="17"/>
                                       </w:rPr>
@@ -448,6 +452,8 @@
                                     <w:r>
                                       <w:rPr>
                                         <w:rFonts w:ascii="Arial" w:eastAsia="Times New Roman" w:hAnsi="Arial" w:cs="Arial"/>
+                                        <w:b/>
+                                        <w:bCs/>
                                         <w:sz w:val="17"/>
                                         <w:szCs w:val="17"/>
                                       </w:rPr>
@@ -456,6 +462,8 @@
                                     <w:r>
                                       <w:rPr>
                                         <w:rFonts w:ascii="Arial" w:eastAsia="Times New Roman" w:hAnsi="Arial" w:cs="Arial"/>
+                                        <w:b/>
+                                        <w:bCs/>
                                         <w:sz w:val="17"/>
                                         <w:szCs w:val="17"/>
                                       </w:rPr>
@@ -464,6 +472,8 @@
                                     <w:r>
                                       <w:rPr>
                                         <w:rFonts w:ascii="Arial" w:eastAsia="Times New Roman" w:hAnsi="Arial" w:cs="Arial"/>
+                                        <w:b/>
+                                        <w:bCs/>
                                         <w:sz w:val="17"/>
                                         <w:szCs w:val="17"/>
                                       </w:rPr>
@@ -472,6 +482,8 @@
                                     <w:r>
                                       <w:rPr>
                                         <w:rFonts w:ascii="Arial" w:eastAsia="Times New Roman" w:hAnsi="Arial" w:cs="Arial"/>
+                                        <w:b/>
+                                        <w:bCs/>
                                         <w:sz w:val="17"/>
                                         <w:szCs w:val="17"/>
                                       </w:rPr>
@@ -480,6 +492,8 @@
                                     <w:r>
                                       <w:rPr>
                                         <w:rFonts w:ascii="Arial" w:eastAsia="Times New Roman" w:hAnsi="Arial" w:cs="Arial"/>
+                                        <w:b/>
+                                        <w:bCs/>
                                         <w:sz w:val="17"/>
                                         <w:szCs w:val="17"/>
                                       </w:rPr>
@@ -488,6 +502,8 @@
                                     <w:r>
                                       <w:rPr>
                                         <w:rFonts w:ascii="Arial" w:eastAsia="Times New Roman" w:hAnsi="Arial" w:cs="Arial"/>
+                                        <w:b/>
+                                        <w:bCs/>
                                         <w:sz w:val="17"/>
                                         <w:szCs w:val="17"/>
                                       </w:rPr>
@@ -1498,8 +1514,8 @@
                           <w:tblLook w:val="04A0" w:firstRow="1" w:lastRow="0" w:firstColumn="1" w:lastColumn="0" w:noHBand="0" w:noVBand="1"/>
                         </w:tblPr>
                         <w:tblGrid>
-                          <w:gridCol w:w="4532"/>
-                          <w:gridCol w:w="2157"/>
+                          <w:gridCol w:w="4495"/>
+                          <w:gridCol w:w="2194"/>
                         </w:tblGrid>
                         <w:tr>
                           <w:trPr>
@@ -1515,21 +1531,12 @@
                               <w:pPr>
                                 <w:rPr>
                                   <w:rFonts w:ascii="Arial" w:eastAsia="Times New Roman" w:hAnsi="Arial" w:cs="Arial"/>
-                                  <w:sz w:val="17"/>
-                                  <w:szCs w:val="17"/>
-                                </w:rPr>
-                              </w:pPr>
-                              <w:r>
-                                <w:rPr>
-                                  <w:rFonts w:ascii="Arial" w:eastAsia="Times New Roman" w:hAnsi="Arial" w:cs="Arial"/>
                                   <w:b/>
                                   <w:bCs/>
                                   <w:sz w:val="17"/>
                                   <w:szCs w:val="17"/>
                                 </w:rPr>
-                                <w:t xml:space="preserve">LOCATION TO BE </w:t>
-                              </w:r>
-                              <w:proofErr w:type="gramStart"/>
+                              </w:pPr>
                               <w:r>
                                 <w:rPr>
                                   <w:rFonts w:ascii="Arial" w:eastAsia="Times New Roman" w:hAnsi="Arial" w:cs="Arial"/>
@@ -1538,9 +1545,39 @@
                                   <w:sz w:val="17"/>
                                   <w:szCs w:val="17"/>
                                 </w:rPr>
+                                <w:t xml:space="preserve">LOCATION TO BE </w:t>
+                              </w:r>
+                              <w:proofErr w:type="gramStart"/>
+                              <w:r>
+                                <w:rPr>
+                                  <w:rFonts w:ascii="Arial" w:eastAsia="Times New Roman" w:hAnsi="Arial" w:cs="Arial"/>
+                                  <w:b/>
+                                  <w:bCs/>
+                                  <w:sz w:val="17"/>
+                                  <w:szCs w:val="17"/>
+                                </w:rPr>
                                 <w:t>TREATED :</w:t>
                               </w:r>
                               <w:proofErr w:type="gramEnd"/>
+                            </w:p>
+                            <w:p>
+                              <w:pPr>
+                                <w:rPr>
+                                  <w:rFonts w:ascii="Arial" w:eastAsia="Times New Roman" w:hAnsi="Arial" w:cs="Arial"/>
+                                  <w:b/>
+                                  <w:bCs/>
+                                  <w:sz w:val="17"/>
+                                  <w:szCs w:val="17"/>
+                                </w:rPr>
+                              </w:pPr>
+                              <w:r>
+                                <w:rPr>
+                                  <w:rFonts w:ascii="Arial" w:eastAsia="Times New Roman" w:hAnsi="Arial" w:cs="Arial"/>
+                                  <w:sz w:val="17"/>
+                                  <w:szCs w:val="17"/>
+                                </w:rPr>
+                                <w:t>{location}</w:t>
+                              </w:r>
                             </w:p>
                           </w:tc>
                           <w:tc>
@@ -1583,6 +1620,8 @@
                               <w:r>
                                 <w:rPr>
                                   <w:rFonts w:ascii="Arial" w:eastAsia="Times New Roman" w:hAnsi="Arial" w:cs="Arial"/>
+                                  <w:b/>
+                                  <w:bCs/>
                                   <w:sz w:val="17"/>
                                   <w:szCs w:val="17"/>
                                 </w:rPr>
@@ -1618,14 +1657,6 @@
                                   <w:szCs w:val="17"/>
                                 </w:rPr>
                               </w:pPr>
-                              <w:r>
-                                <w:rPr>
-                                  <w:rFonts w:ascii="Arial" w:eastAsia="Times New Roman" w:hAnsi="Arial" w:cs="Arial"/>
-                                  <w:sz w:val="17"/>
-                                  <w:szCs w:val="17"/>
-                                </w:rPr>
-                                <w:t>{location}</w:t>
-                              </w:r>
                             </w:p>
                           </w:tc>
                         </w:tr>
@@ -2150,7 +2181,7 @@
                         <w:r>
                           <w:rPr>
                             <w:rFonts w:ascii="Arial" w:eastAsia="Times New Roman" w:hAnsi="Arial" w:cs="Arial"/>
-                            <w:bCs/>
+                            <w:b/>
                             <w:sz w:val="17"/>
                             <w:szCs w:val="17"/>
                           </w:rPr>
@@ -2160,7 +2191,7 @@
                         <w:r>
                           <w:rPr>
                             <w:rFonts w:ascii="Arial" w:eastAsia="Times New Roman" w:hAnsi="Arial" w:cs="Arial"/>
-                            <w:bCs/>
+                            <w:b/>
                             <w:sz w:val="17"/>
                             <w:szCs w:val="17"/>
                           </w:rPr>
@@ -2170,7 +2201,7 @@
                         <w:r>
                           <w:rPr>
                             <w:rFonts w:ascii="Arial" w:eastAsia="Times New Roman" w:hAnsi="Arial" w:cs="Arial"/>
-                            <w:bCs/>
+                            <w:b/>
                             <w:sz w:val="17"/>
                             <w:szCs w:val="17"/>
                           </w:rPr>
@@ -2369,6 +2400,7 @@
     <w:lsdException w:name="HTML Sample" w:semiHidden="1" w:unhideWhenUsed="1"/>
     <w:lsdException w:name="HTML Typewriter" w:semiHidden="1" w:unhideWhenUsed="1"/>
     <w:lsdException w:name="HTML Variable" w:semiHidden="1" w:unhideWhenUsed="1"/>
+    <w:lsdException w:name="Normal Table" w:semiHidden="1" w:unhideWhenUsed="1"/>
     <w:lsdException w:name="annotation subject" w:semiHidden="1" w:unhideWhenUsed="1"/>
     <w:lsdException w:name="No List" w:semiHidden="1" w:unhideWhenUsed="1"/>
     <w:lsdException w:name="Outline List 1" w:semiHidden="1" w:unhideWhenUsed="1"/>
@@ -2411,8 +2443,11 @@
     <w:lsdException w:name="Table Contemporary" w:semiHidden="1" w:unhideWhenUsed="1"/>
     <w:lsdException w:name="Table Elegant" w:semiHidden="1" w:unhideWhenUsed="1"/>
     <w:lsdException w:name="Table Professional" w:semiHidden="1" w:unhideWhenUsed="1"/>
+    <w:lsdException w:name="Table Subtle 1" w:semiHidden="1" w:unhideWhenUsed="1"/>
     <w:lsdException w:name="Table Subtle 2" w:semiHidden="1" w:unhideWhenUsed="1"/>
     <w:lsdException w:name="Table Web 1" w:semiHidden="1" w:unhideWhenUsed="1"/>
+    <w:lsdException w:name="Table Web 2" w:semiHidden="1" w:unhideWhenUsed="1"/>
+    <w:lsdException w:name="Table Web 3" w:semiHidden="1" w:unhideWhenUsed="1"/>
     <w:lsdException w:name="Balloon Text" w:semiHidden="1" w:unhideWhenUsed="1"/>
     <w:lsdException w:name="Table Grid" w:uiPriority="59"/>
     <w:lsdException w:name="Table Theme" w:semiHidden="1" w:unhideWhenUsed="1"/>

</xml_diff>

<commit_message>
ship to address on service card bug fixed
</commit_message>
<xml_diff>
--- a/backend/controllers/test2.docx
+++ b/backend/controllers/test2.docx
@@ -510,32 +510,6 @@
                                       <w:t>ame}</w:t>
                                     </w:r>
                                   </w:p>
-                                  <w:p>
-                                    <w:pPr>
-                                      <w:ind w:left="-83" w:hanging="15"/>
-                                      <w:rPr>
-                                        <w:rFonts w:ascii="Arial" w:eastAsia="Times New Roman" w:hAnsi="Arial" w:cs="Arial"/>
-                                        <w:sz w:val="17"/>
-                                        <w:szCs w:val="17"/>
-                                      </w:rPr>
-                                    </w:pPr>
-                                    <w:r>
-                                      <w:rPr>
-                                        <w:rFonts w:ascii="Arial" w:eastAsia="Times New Roman" w:hAnsi="Arial" w:cs="Arial"/>
-                                        <w:sz w:val="17"/>
-                                        <w:szCs w:val="17"/>
-                                      </w:rPr>
-                                      <w:t>{address1</w:t>
-                                    </w:r>
-                                    <w:r>
-                                      <w:rPr>
-                                        <w:rFonts w:ascii="Arial" w:eastAsia="Times New Roman" w:hAnsi="Arial" w:cs="Arial"/>
-                                        <w:sz w:val="17"/>
-                                        <w:szCs w:val="17"/>
-                                      </w:rPr>
-                                      <w:t>}</w:t>
-                                    </w:r>
-                                  </w:p>
                                 </w:tc>
                                 <w:tc>
                                   <w:tcPr>
@@ -594,6 +568,48 @@
                                       </w:rPr>
                                       <w:t>)}</w:t>
                                     </w:r>
+                                  </w:p>
+                                </w:tc>
+                              </w:tr>
+                              <w:tr>
+                                <w:tc>
+                                  <w:tcPr>
+                                    <w:tcW w:w="4173" w:type="dxa"/>
+                                  </w:tcPr>
+                                  <w:p>
+                                    <w:pPr>
+                                      <w:ind w:left="-83" w:hanging="15"/>
+                                      <w:rPr>
+                                        <w:rFonts w:ascii="Arial" w:eastAsia="Times New Roman" w:hAnsi="Arial" w:cs="Arial"/>
+                                        <w:bCs/>
+                                        <w:color w:val="333333"/>
+                                        <w:sz w:val="17"/>
+                                        <w:szCs w:val="17"/>
+                                      </w:rPr>
+                                    </w:pPr>
+                                    <w:r>
+                                      <w:rPr>
+                                        <w:rFonts w:ascii="Arial" w:eastAsia="Times New Roman" w:hAnsi="Arial" w:cs="Arial"/>
+                                        <w:sz w:val="17"/>
+                                        <w:szCs w:val="17"/>
+                                      </w:rPr>
+                                      <w:t>{address1}</w:t>
+                                    </w:r>
+                                  </w:p>
+                                </w:tc>
+                                <w:tc>
+                                  <w:tcPr>
+                                    <w:tcW w:w="2418" w:type="dxa"/>
+                                    <w:vMerge/>
+                                  </w:tcPr>
+                                  <w:p>
+                                    <w:pPr>
+                                      <w:rPr>
+                                        <w:rFonts w:ascii="Arial" w:eastAsia="Times New Roman" w:hAnsi="Arial" w:cs="Arial"/>
+                                        <w:sz w:val="17"/>
+                                        <w:szCs w:val="17"/>
+                                      </w:rPr>
+                                    </w:pPr>
                                   </w:p>
                                 </w:tc>
                               </w:tr>

</xml_diff>

<commit_message>
chnages in layout of service card
</commit_message>
<xml_diff>
--- a/backend/controllers/test2.docx
+++ b/backend/controllers/test2.docx
@@ -1,6 +1,6 @@
 
 <file path=word/document.xml><?xml version="1.0" encoding="utf-8"?>
-<w:document xmlns:wpc="http://schemas.microsoft.com/office/word/2010/wordprocessingCanvas" xmlns:cx="http://schemas.microsoft.com/office/drawing/2014/chartex" xmlns:cx1="http://schemas.microsoft.com/office/drawing/2015/9/8/chartex" xmlns:cx2="http://schemas.microsoft.com/office/drawing/2015/10/21/chartex" xmlns:cx3="http://schemas.microsoft.com/office/drawing/2016/5/9/chartex" xmlns:cx4="http://schemas.microsoft.com/office/drawing/2016/5/10/chartex" xmlns:cx5="http://schemas.microsoft.com/office/drawing/2016/5/11/chartex" xmlns:cx6="http://schemas.microsoft.com/office/drawing/2016/5/12/chartex" xmlns:cx7="http://schemas.microsoft.com/office/drawing/2016/5/13/chartex" xmlns:cx8="http://schemas.microsoft.com/office/drawing/2016/5/14/chartex" xmlns:mc="http://schemas.openxmlformats.org/markup-compatibility/2006" xmlns:aink="http://schemas.microsoft.com/office/drawing/2016/ink" xmlns:am3d="http://schemas.microsoft.com/office/drawing/2017/model3d" xmlns:o="urn:schemas-microsoft-com:office:office" xmlns:r="http://schemas.openxmlformats.org/officeDocument/2006/relationships" xmlns:m="http://schemas.openxmlformats.org/officeDocument/2006/math" xmlns:v="urn:schemas-microsoft-com:vml" xmlns:wp14="http://schemas.microsoft.com/office/word/2010/wordprocessingDrawing" xmlns:wp="http://schemas.openxmlformats.org/drawingml/2006/wordprocessingDrawing" xmlns:w10="urn:schemas-microsoft-com:office:word" xmlns:w="http://schemas.openxmlformats.org/wordprocessingml/2006/main" xmlns:w14="http://schemas.microsoft.com/office/word/2010/wordml" xmlns:w15="http://schemas.microsoft.com/office/word/2012/wordml" xmlns:w16cex="http://schemas.microsoft.com/office/word/2018/wordml/cex" xmlns:w16cid="http://schemas.microsoft.com/office/word/2016/wordml/cid" xmlns:w16="http://schemas.microsoft.com/office/word/2018/wordml" xmlns:w16sdtdh="http://schemas.microsoft.com/office/word/2020/wordml/sdtdatahash" xmlns:w16se="http://schemas.microsoft.com/office/word/2015/wordml/symex" xmlns:wpg="http://schemas.microsoft.com/office/word/2010/wordprocessingGroup" xmlns:wpi="http://schemas.microsoft.com/office/word/2010/wordprocessingInk" xmlns:wne="http://schemas.microsoft.com/office/word/2006/wordml" xmlns:wps="http://schemas.microsoft.com/office/word/2010/wordprocessingShape" mc:Ignorable="w14 w15 w16se w16cid w16 w16cex w16sdtdh wp14">
+<w:document xmlns:wpc="http://schemas.microsoft.com/office/word/2010/wordprocessingCanvas" xmlns:cx="http://schemas.microsoft.com/office/drawing/2014/chartex" xmlns:cx1="http://schemas.microsoft.com/office/drawing/2015/9/8/chartex" xmlns:cx2="http://schemas.microsoft.com/office/drawing/2015/10/21/chartex" xmlns:cx3="http://schemas.microsoft.com/office/drawing/2016/5/9/chartex" xmlns:cx4="http://schemas.microsoft.com/office/drawing/2016/5/10/chartex" xmlns:cx5="http://schemas.microsoft.com/office/drawing/2016/5/11/chartex" xmlns:cx6="http://schemas.microsoft.com/office/drawing/2016/5/12/chartex" xmlns:cx7="http://schemas.microsoft.com/office/drawing/2016/5/13/chartex" xmlns:cx8="http://schemas.microsoft.com/office/drawing/2016/5/14/chartex" xmlns:mc="http://schemas.openxmlformats.org/markup-compatibility/2006" xmlns:aink="http://schemas.microsoft.com/office/drawing/2016/ink" xmlns:am3d="http://schemas.microsoft.com/office/drawing/2017/model3d" xmlns:o="urn:schemas-microsoft-com:office:office" xmlns:oel="http://schemas.microsoft.com/office/2019/extlst" xmlns:r="http://schemas.openxmlformats.org/officeDocument/2006/relationships" xmlns:m="http://schemas.openxmlformats.org/officeDocument/2006/math" xmlns:v="urn:schemas-microsoft-com:vml" xmlns:wp14="http://schemas.microsoft.com/office/word/2010/wordprocessingDrawing" xmlns:wp="http://schemas.openxmlformats.org/drawingml/2006/wordprocessingDrawing" xmlns:w10="urn:schemas-microsoft-com:office:word" xmlns:w="http://schemas.openxmlformats.org/wordprocessingml/2006/main" xmlns:w14="http://schemas.microsoft.com/office/word/2010/wordml" xmlns:w15="http://schemas.microsoft.com/office/word/2012/wordml" xmlns:w16cex="http://schemas.microsoft.com/office/word/2018/wordml/cex" xmlns:w16cid="http://schemas.microsoft.com/office/word/2016/wordml/cid" xmlns:w16="http://schemas.microsoft.com/office/word/2018/wordml" xmlns:w16sdtdh="http://schemas.microsoft.com/office/word/2020/wordml/sdtdatahash" xmlns:w16se="http://schemas.microsoft.com/office/word/2015/wordml/symex" xmlns:wpg="http://schemas.microsoft.com/office/word/2010/wordprocessingGroup" xmlns:wpi="http://schemas.microsoft.com/office/word/2010/wordprocessingInk" xmlns:wne="http://schemas.microsoft.com/office/word/2006/wordml" xmlns:wps="http://schemas.microsoft.com/office/word/2010/wordprocessingShape" mc:Ignorable="w14 w15 w16se w16cid w16 w16cex w16sdtdh wp14">
   <w:body>
     <w:tbl>
       <w:tblPr>
@@ -1455,58 +1455,153 @@
                         <w:pPr>
                           <w:rPr>
                             <w:rFonts w:ascii="Arial" w:eastAsia="Times New Roman" w:hAnsi="Arial" w:cs="Arial"/>
-                            <w:sz w:val="17"/>
-                            <w:szCs w:val="17"/>
-                          </w:rPr>
-                        </w:pPr>
-                        <w:r>
-                          <w:rPr>
-                            <w:rFonts w:ascii="Arial" w:eastAsia="Times New Roman" w:hAnsi="Arial" w:cs="Arial"/>
-                            <w:sz w:val="17"/>
-                            <w:szCs w:val="17"/>
-                          </w:rPr>
-                          <w:br/>
-                        </w:r>
-                        <w:r>
-                          <w:rPr>
-                            <w:rFonts w:ascii="Arial" w:eastAsia="Times New Roman" w:hAnsi="Arial" w:cs="Arial"/>
                             <w:b/>
                             <w:bCs/>
                             <w:sz w:val="17"/>
                             <w:szCs w:val="17"/>
                           </w:rPr>
-                          <w:t xml:space="preserve">SERVICE </w:t>
-                        </w:r>
-                        <w:proofErr w:type="gramStart"/>
-                        <w:r>
-                          <w:rPr>
-                            <w:rFonts w:ascii="Arial" w:eastAsia="Times New Roman" w:hAnsi="Arial" w:cs="Arial"/>
-                            <w:b/>
-                            <w:bCs/>
-                            <w:sz w:val="17"/>
-                            <w:szCs w:val="17"/>
-                          </w:rPr>
-                          <w:t>FREQUENCY :</w:t>
-                        </w:r>
-                        <w:proofErr w:type="gramEnd"/>
-                        <w:r>
-                          <w:rPr>
-                            <w:rFonts w:ascii="Arial" w:eastAsia="Times New Roman" w:hAnsi="Arial" w:cs="Arial"/>
-                            <w:b/>
-                            <w:bCs/>
-                            <w:sz w:val="17"/>
-                            <w:szCs w:val="17"/>
-                          </w:rPr>
-                          <w:t xml:space="preserve"> </w:t>
-                        </w:r>
-                        <w:r>
-                          <w:rPr>
-                            <w:rFonts w:ascii="Arial" w:eastAsia="Times New Roman" w:hAnsi="Arial" w:cs="Arial"/>
-                            <w:sz w:val="17"/>
-                            <w:szCs w:val="17"/>
-                          </w:rPr>
-                          <w:t>{frequency}</w:t>
-                        </w:r>
+                        </w:pPr>
+                      </w:p>
+                      <w:tbl>
+                        <w:tblPr>
+                          <w:tblStyle w:val="TableGrid"/>
+                          <w:tblW w:w="0" w:type="auto"/>
+                          <w:tblBorders>
+                            <w:top w:val="none" w:sz="0" w:space="0" w:color="auto"/>
+                            <w:left w:val="none" w:sz="0" w:space="0" w:color="auto"/>
+                            <w:bottom w:val="none" w:sz="0" w:space="0" w:color="auto"/>
+                            <w:right w:val="none" w:sz="0" w:space="0" w:color="auto"/>
+                            <w:insideH w:val="none" w:sz="0" w:space="0" w:color="auto"/>
+                            <w:insideV w:val="none" w:sz="0" w:space="0" w:color="auto"/>
+                          </w:tblBorders>
+                          <w:tblLook w:val="04A0" w:firstRow="1" w:lastRow="0" w:firstColumn="1" w:lastColumn="0" w:noHBand="0" w:noVBand="1"/>
+                        </w:tblPr>
+                        <w:tblGrid>
+                          <w:gridCol w:w="5008"/>
+                          <w:gridCol w:w="1671"/>
+                        </w:tblGrid>
+                        <w:tr>
+                          <w:tc>
+                            <w:tcPr>
+                              <w:tcW w:w="5008" w:type="dxa"/>
+                            </w:tcPr>
+                            <w:p>
+                              <w:pPr>
+                                <w:ind w:left="-53" w:hanging="53"/>
+                                <w:rPr>
+                                  <w:rFonts w:ascii="Arial" w:eastAsia="Times New Roman" w:hAnsi="Arial" w:cs="Arial"/>
+                                  <w:sz w:val="17"/>
+                                  <w:szCs w:val="17"/>
+                                </w:rPr>
+                              </w:pPr>
+                              <w:r>
+                                <w:rPr>
+                                  <w:rFonts w:ascii="Arial" w:eastAsia="Times New Roman" w:hAnsi="Arial" w:cs="Arial"/>
+                                  <w:b/>
+                                  <w:bCs/>
+                                  <w:sz w:val="17"/>
+                                  <w:szCs w:val="17"/>
+                                </w:rPr>
+                                <w:t xml:space="preserve">SERVICE </w:t>
+                              </w:r>
+                              <w:proofErr w:type="gramStart"/>
+                              <w:r>
+                                <w:rPr>
+                                  <w:rFonts w:ascii="Arial" w:eastAsia="Times New Roman" w:hAnsi="Arial" w:cs="Arial"/>
+                                  <w:b/>
+                                  <w:bCs/>
+                                  <w:sz w:val="17"/>
+                                  <w:szCs w:val="17"/>
+                                </w:rPr>
+                                <w:t>FREQUENCY :</w:t>
+                              </w:r>
+                              <w:proofErr w:type="gramEnd"/>
+                              <w:r>
+                                <w:rPr>
+                                  <w:rFonts w:ascii="Arial" w:eastAsia="Times New Roman" w:hAnsi="Arial" w:cs="Arial"/>
+                                  <w:b/>
+                                  <w:bCs/>
+                                  <w:sz w:val="17"/>
+                                  <w:szCs w:val="17"/>
+                                </w:rPr>
+                                <w:t xml:space="preserve"> </w:t>
+                              </w:r>
+                              <w:r>
+                                <w:rPr>
+                                  <w:rFonts w:ascii="Arial" w:eastAsia="Times New Roman" w:hAnsi="Arial" w:cs="Arial"/>
+                                  <w:sz w:val="17"/>
+                                  <w:szCs w:val="17"/>
+                                </w:rPr>
+                                <w:t xml:space="preserve">{frequency}                           </w:t>
+                              </w:r>
+                            </w:p>
+                          </w:tc>
+                          <w:tc>
+                            <w:tcPr>
+                              <w:tcW w:w="1671" w:type="dxa"/>
+                            </w:tcPr>
+                            <w:p>
+                              <w:pPr>
+                                <w:rPr>
+                                  <w:rFonts w:ascii="Arial" w:eastAsia="Times New Roman" w:hAnsi="Arial" w:cs="Arial"/>
+                                  <w:sz w:val="17"/>
+                                  <w:szCs w:val="17"/>
+                                </w:rPr>
+                              </w:pPr>
+                              <w:r>
+                                <w:rPr>
+                                  <w:rFonts w:ascii="Arial" w:eastAsia="Times New Roman" w:hAnsi="Arial" w:cs="Arial"/>
+                                  <w:b/>
+                                  <w:bCs/>
+                                  <w:sz w:val="17"/>
+                                  <w:szCs w:val="17"/>
+                                </w:rPr>
+                                <w:t xml:space="preserve">   </w:t>
+                              </w:r>
+                              <w:proofErr w:type="gramStart"/>
+                              <w:r>
+                                <w:rPr>
+                                  <w:rFonts w:ascii="Arial" w:eastAsia="Times New Roman" w:hAnsi="Arial" w:cs="Arial"/>
+                                  <w:b/>
+                                  <w:bCs/>
+                                  <w:sz w:val="17"/>
+                                  <w:szCs w:val="17"/>
+                                </w:rPr>
+                                <w:t>AREA :</w:t>
+                              </w:r>
+                              <w:proofErr w:type="gramEnd"/>
+                              <w:r>
+                                <w:rPr>
+                                  <w:rFonts w:ascii="Arial" w:eastAsia="Times New Roman" w:hAnsi="Arial" w:cs="Arial"/>
+                                  <w:b/>
+                                  <w:bCs/>
+                                  <w:sz w:val="17"/>
+                                  <w:szCs w:val="17"/>
+                                </w:rPr>
+                                <w:t xml:space="preserve"> </w:t>
+                              </w:r>
+                              <w:r>
+                                <w:rPr>
+                                  <w:rFonts w:ascii="Arial" w:eastAsia="Times New Roman" w:hAnsi="Arial" w:cs="Arial"/>
+                                  <w:b/>
+                                  <w:bCs/>
+                                  <w:sz w:val="17"/>
+                                  <w:szCs w:val="17"/>
+                                </w:rPr>
+                                <w:t>{area}</w:t>
+                              </w:r>
+                            </w:p>
+                          </w:tc>
+                        </w:tr>
+                      </w:tbl>
+                      <w:p>
+                        <w:pPr>
+                          <w:rPr>
+                            <w:rFonts w:ascii="Arial" w:eastAsia="Times New Roman" w:hAnsi="Arial" w:cs="Arial"/>
+                            <w:sz w:val="17"/>
+                            <w:szCs w:val="17"/>
+                          </w:rPr>
+                        </w:pPr>
                       </w:p>
                     </w:tc>
                   </w:tr>
@@ -1530,8 +1625,8 @@
                           <w:tblLook w:val="04A0" w:firstRow="1" w:lastRow="0" w:firstColumn="1" w:lastColumn="0" w:noHBand="0" w:noVBand="1"/>
                         </w:tblPr>
                         <w:tblGrid>
-                          <w:gridCol w:w="4495"/>
-                          <w:gridCol w:w="2194"/>
+                          <w:gridCol w:w="6628"/>
+                          <w:gridCol w:w="61"/>
                         </w:tblGrid>
                         <w:tr>
                           <w:trPr>
@@ -1611,46 +1706,6 @@
                                   <w:szCs w:val="17"/>
                                 </w:rPr>
                               </w:pPr>
-                              <w:proofErr w:type="gramStart"/>
-                              <w:r>
-                                <w:rPr>
-                                  <w:rFonts w:ascii="Arial" w:eastAsia="Times New Roman" w:hAnsi="Arial" w:cs="Arial"/>
-                                  <w:b/>
-                                  <w:bCs/>
-                                  <w:sz w:val="17"/>
-                                  <w:szCs w:val="17"/>
-                                </w:rPr>
-                                <w:t>AREA :</w:t>
-                              </w:r>
-                              <w:proofErr w:type="gramEnd"/>
-                              <w:r>
-                                <w:rPr>
-                                  <w:rFonts w:ascii="Arial" w:eastAsia="Times New Roman" w:hAnsi="Arial" w:cs="Arial"/>
-                                  <w:b/>
-                                  <w:bCs/>
-                                  <w:sz w:val="17"/>
-                                  <w:szCs w:val="17"/>
-                                </w:rPr>
-                                <w:t xml:space="preserve"> </w:t>
-                              </w:r>
-                              <w:r>
-                                <w:rPr>
-                                  <w:rFonts w:ascii="Arial" w:eastAsia="Times New Roman" w:hAnsi="Arial" w:cs="Arial"/>
-                                  <w:b/>
-                                  <w:bCs/>
-                                  <w:sz w:val="17"/>
-                                  <w:szCs w:val="17"/>
-                                </w:rPr>
-                                <w:t>{area}</w:t>
-                              </w:r>
-                              <w:r>
-                                <w:rPr>
-                                  <w:rFonts w:ascii="Arial" w:eastAsia="Times New Roman" w:hAnsi="Arial" w:cs="Arial"/>
-                                  <w:sz w:val="17"/>
-                                  <w:szCs w:val="17"/>
-                                </w:rPr>
-                                <w:t> </w:t>
-                              </w:r>
                             </w:p>
                           </w:tc>
                         </w:tr>

</xml_diff>

<commit_message>
special ratrid + other services oprion added
</commit_message>
<xml_diff>
--- a/backend/controllers/test2.docx
+++ b/backend/controllers/test2.docx
@@ -1477,13 +1477,13 @@
                           <w:tblLook w:val="04A0" w:firstRow="1" w:lastRow="0" w:firstColumn="1" w:lastColumn="0" w:noHBand="0" w:noVBand="1"/>
                         </w:tblPr>
                         <w:tblGrid>
-                          <w:gridCol w:w="5008"/>
-                          <w:gridCol w:w="1671"/>
+                          <w:gridCol w:w="4583"/>
+                          <w:gridCol w:w="2096"/>
                         </w:tblGrid>
                         <w:tr>
                           <w:tc>
                             <w:tcPr>
-                              <w:tcW w:w="5008" w:type="dxa"/>
+                              <w:tcW w:w="4583" w:type="dxa"/>
                             </w:tcPr>
                             <w:p>
                               <w:pPr>
@@ -1538,7 +1538,10 @@
                           </w:tc>
                           <w:tc>
                             <w:tcPr>
-                              <w:tcW w:w="1671" w:type="dxa"/>
+                              <w:tcW w:w="2096" w:type="dxa"/>
+                              <w:tcBorders>
+                                <w:left w:val="nil"/>
+                              </w:tcBorders>
                             </w:tcPr>
                             <w:p>
                               <w:pPr>
@@ -1556,7 +1559,27 @@
                                   <w:sz w:val="17"/>
                                   <w:szCs w:val="17"/>
                                 </w:rPr>
-                                <w:t xml:space="preserve">   </w:t>
+                                <w:t xml:space="preserve">  </w:t>
+                              </w:r>
+                              <w:r>
+                                <w:rPr>
+                                  <w:rFonts w:ascii="Arial" w:eastAsia="Times New Roman" w:hAnsi="Arial" w:cs="Arial"/>
+                                  <w:b/>
+                                  <w:bCs/>
+                                  <w:sz w:val="17"/>
+                                  <w:szCs w:val="17"/>
+                                </w:rPr>
+                                <w:t xml:space="preserve">      </w:t>
+                              </w:r>
+                              <w:r>
+                                <w:rPr>
+                                  <w:rFonts w:ascii="Arial" w:eastAsia="Times New Roman" w:hAnsi="Arial" w:cs="Arial"/>
+                                  <w:b/>
+                                  <w:bCs/>
+                                  <w:sz w:val="17"/>
+                                  <w:szCs w:val="17"/>
+                                </w:rPr>
+                                <w:t xml:space="preserve"> </w:t>
                               </w:r>
                               <w:proofErr w:type="gramStart"/>
                               <w:r>

</xml_diff>